<commit_message>
word document template update, render list data
</commit_message>
<xml_diff>
--- a/public/template.docx
+++ b/public/template.docx
@@ -2,17 +2,370 @@
 <file path=word/document.xml><?xml version="1.0" encoding="utf-8"?>
 <w:document xmlns:wpc="http://schemas.microsoft.com/office/word/2010/wordprocessingCanvas" xmlns:cx="http://schemas.microsoft.com/office/drawing/2014/chartex" xmlns:cx1="http://schemas.microsoft.com/office/drawing/2015/9/8/chartex" xmlns:cx2="http://schemas.microsoft.com/office/drawing/2015/10/21/chartex" xmlns:cx3="http://schemas.microsoft.com/office/drawing/2016/5/9/chartex" xmlns:cx4="http://schemas.microsoft.com/office/drawing/2016/5/10/chartex" xmlns:cx5="http://schemas.microsoft.com/office/drawing/2016/5/11/chartex" xmlns:cx6="http://schemas.microsoft.com/office/drawing/2016/5/12/chartex" xmlns:cx7="http://schemas.microsoft.com/office/drawing/2016/5/13/chartex" xmlns:cx8="http://schemas.microsoft.com/office/drawing/2016/5/14/chartex" xmlns:mc="http://schemas.openxmlformats.org/markup-compatibility/2006" xmlns:aink="http://schemas.microsoft.com/office/drawing/2016/ink" xmlns:am3d="http://schemas.microsoft.com/office/drawing/2017/model3d" xmlns:o="urn:schemas-microsoft-com:office:office" xmlns:oel="http://schemas.microsoft.com/office/2019/extlst" xmlns:r="http://schemas.openxmlformats.org/officeDocument/2006/relationships" xmlns:m="http://schemas.openxmlformats.org/officeDocument/2006/math" xmlns:v="urn:schemas-microsoft-com:vml" xmlns:wp14="http://schemas.microsoft.com/office/word/2010/wordprocessingDrawing" xmlns:wp="http://schemas.openxmlformats.org/drawingml/2006/wordprocessingDrawing" xmlns:w10="urn:schemas-microsoft-com:office:word" xmlns:w="http://schemas.openxmlformats.org/wordprocessingml/2006/main" xmlns:w14="http://schemas.microsoft.com/office/word/2010/wordml" xmlns:w15="http://schemas.microsoft.com/office/word/2012/wordml" xmlns:w16cex="http://schemas.microsoft.com/office/word/2018/wordml/cex" xmlns:w16cid="http://schemas.microsoft.com/office/word/2016/wordml/cid" xmlns:w16="http://schemas.microsoft.com/office/word/2018/wordml" xmlns:w16sdtdh="http://schemas.microsoft.com/office/word/2020/wordml/sdtdatahash" xmlns:w16se="http://schemas.microsoft.com/office/word/2015/wordml/symex" xmlns:wpg="http://schemas.microsoft.com/office/word/2010/wordprocessingGroup" xmlns:wpi="http://schemas.microsoft.com/office/word/2010/wordprocessingInk" xmlns:wne="http://schemas.microsoft.com/office/word/2006/wordml" xmlns:wps="http://schemas.microsoft.com/office/word/2010/wordprocessingShape" mc:Ignorable="w14 w15 w16se w16cid w16 w16cex w16sdtdh wp14">
   <w:body>
-    <w:p>
-      <w:r>
-        <w:t>{1}{2}{3}{4}{5}{6}{7}{8}{9}{10}{11}{12}{13}{14}{15}{16}{17}{18}{19}{20}{21}{22}{23}{24}{25}{26}{27}{28}{29}{30}{31}{32}{33}{34}{35}{36}{37}{38}{39}{40}{41}{42}{</w:t>
-      </w:r>
-      <w:r>
-        <w:t>43}{44}{45}{46}{47}</w:t>
-      </w:r>
-      <w:r>
-        <w:t>{48}</w:t>
-      </w:r>
-    </w:p>
+    <w:tbl>
+      <w:tblPr>
+        <w:tblStyle w:val="TableGrid"/>
+        <w:tblW w:w="10350" w:type="dxa"/>
+        <w:tblInd w:w="-432" w:type="dxa"/>
+        <w:tblLook w:val="04A0" w:firstRow="1" w:lastRow="0" w:firstColumn="1" w:lastColumn="0" w:noHBand="0" w:noVBand="1"/>
+      </w:tblPr>
+      <w:tblGrid>
+        <w:gridCol w:w="7368"/>
+        <w:gridCol w:w="2982"/>
+      </w:tblGrid>
+      <w:tr>
+        <w:trPr>
+          <w:trHeight w:val="1079"/>
+        </w:trPr>
+        <w:tc>
+          <w:tcPr>
+            <w:tcW w:w="8100" w:type="dxa"/>
+            <w:tcBorders>
+              <w:right w:val="single" w:sz="4" w:space="0" w:color="4F81BD" w:themeColor="accent1"/>
+            </w:tcBorders>
+          </w:tcPr>
+          <w:p>
+            <w:pPr>
+              <w:jc w:val="center"/>
+              <w:rPr>
+                <w:b/>
+                <w:bCs/>
+              </w:rPr>
+            </w:pPr>
+            <w:r>
+              <w:rPr>
+                <w:b/>
+                <w:bCs/>
+              </w:rPr>
+              <w:t>Observable Behavior</w:t>
+            </w:r>
+          </w:p>
+        </w:tc>
+        <w:tc>
+          <w:tcPr>
+            <w:tcW w:w="2250" w:type="dxa"/>
+            <w:tcBorders>
+              <w:left w:val="single" w:sz="4" w:space="0" w:color="4F81BD" w:themeColor="accent1"/>
+            </w:tcBorders>
+          </w:tcPr>
+          <w:p>
+            <w:pPr>
+              <w:jc w:val="center"/>
+              <w:rPr>
+                <w:b/>
+                <w:bCs/>
+              </w:rPr>
+            </w:pPr>
+            <w:r>
+              <w:rPr>
+                <w:b/>
+                <w:bCs/>
+              </w:rPr>
+              <w:t>During observation behavior was:</w:t>
+            </w:r>
+          </w:p>
+          <w:tbl>
+            <w:tblPr>
+              <w:tblStyle w:val="GridTable3-Accent5"/>
+              <w:tblW w:w="0" w:type="auto"/>
+              <w:tblLook w:val="04A0" w:firstRow="1" w:lastRow="0" w:firstColumn="1" w:lastColumn="0" w:noHBand="0" w:noVBand="1"/>
+            </w:tblPr>
+            <w:tblGrid>
+              <w:gridCol w:w="829"/>
+              <w:gridCol w:w="1099"/>
+              <w:gridCol w:w="838"/>
+            </w:tblGrid>
+            <w:tr>
+              <w:trPr>
+                <w:cnfStyle w:val="100000000000" w:firstRow="1" w:lastRow="0" w:firstColumn="0" w:lastColumn="0" w:oddVBand="0" w:evenVBand="0" w:oddHBand="0" w:evenHBand="0" w:firstRowFirstColumn="0" w:firstRowLastColumn="0" w:lastRowFirstColumn="0" w:lastRowLastColumn="0"/>
+                <w:trHeight w:val="999"/>
+              </w:trPr>
+              <w:tc>
+                <w:tcPr>
+                  <w:cnfStyle w:val="001000000100" w:firstRow="0" w:lastRow="0" w:firstColumn="1" w:lastColumn="0" w:oddVBand="0" w:evenVBand="0" w:oddHBand="0" w:evenHBand="0" w:firstRowFirstColumn="1" w:firstRowLastColumn="0" w:lastRowFirstColumn="0" w:lastRowLastColumn="0"/>
+                  <w:tcW w:w="1502" w:type="dxa"/>
+                </w:tcPr>
+                <w:p>
+                  <w:pPr>
+                    <w:jc w:val="center"/>
+                    <w:rPr>
+                      <w:b w:val="0"/>
+                      <w:bCs w:val="0"/>
+                      <w:sz w:val="20"/>
+                      <w:szCs w:val="20"/>
+                    </w:rPr>
+                  </w:pPr>
+                  <w:proofErr w:type="gramStart"/>
+                  <w:r>
+                    <w:rPr>
+                      <w:b w:val="0"/>
+                      <w:bCs w:val="0"/>
+                      <w:sz w:val="20"/>
+                      <w:szCs w:val="20"/>
+                    </w:rPr>
+                    <w:t>Clearly Evident</w:t>
+                  </w:r>
+                  <w:proofErr w:type="gramEnd"/>
+                </w:p>
+              </w:tc>
+              <w:tc>
+                <w:tcPr>
+                  <w:tcW w:w="1987" w:type="dxa"/>
+                </w:tcPr>
+                <w:p>
+                  <w:pPr>
+                    <w:jc w:val="center"/>
+                    <w:cnfStyle w:val="100000000000" w:firstRow="1" w:lastRow="0" w:firstColumn="0" w:lastColumn="0" w:oddVBand="0" w:evenVBand="0" w:oddHBand="0" w:evenHBand="0" w:firstRowFirstColumn="0" w:firstRowLastColumn="0" w:lastRowFirstColumn="0" w:lastRowLastColumn="0"/>
+                    <w:rPr>
+                      <w:b w:val="0"/>
+                      <w:bCs w:val="0"/>
+                      <w:sz w:val="20"/>
+                      <w:szCs w:val="20"/>
+                    </w:rPr>
+                  </w:pPr>
+                  <w:r>
+                    <w:rPr>
+                      <w:b w:val="0"/>
+                      <w:bCs w:val="0"/>
+                      <w:sz w:val="20"/>
+                      <w:szCs w:val="20"/>
+                    </w:rPr>
+                    <w:t>Somewhat Evident</w:t>
+                  </w:r>
+                </w:p>
+              </w:tc>
+              <w:tc>
+                <w:tcPr>
+                  <w:tcW w:w="1502" w:type="dxa"/>
+                </w:tcPr>
+                <w:p>
+                  <w:pPr>
+                    <w:jc w:val="center"/>
+                    <w:cnfStyle w:val="100000000000" w:firstRow="1" w:lastRow="0" w:firstColumn="0" w:lastColumn="0" w:oddVBand="0" w:evenVBand="0" w:oddHBand="0" w:evenHBand="0" w:firstRowFirstColumn="0" w:firstRowLastColumn="0" w:lastRowFirstColumn="0" w:lastRowLastColumn="0"/>
+                    <w:rPr>
+                      <w:b w:val="0"/>
+                      <w:bCs w:val="0"/>
+                      <w:sz w:val="20"/>
+                      <w:szCs w:val="20"/>
+                    </w:rPr>
+                  </w:pPr>
+                  <w:r>
+                    <w:rPr>
+                      <w:b w:val="0"/>
+                      <w:bCs w:val="0"/>
+                      <w:sz w:val="20"/>
+                      <w:szCs w:val="20"/>
+                    </w:rPr>
+                    <w:t>Not Evident</w:t>
+                  </w:r>
+                </w:p>
+              </w:tc>
+            </w:tr>
+          </w:tbl>
+          <w:p/>
+        </w:tc>
+      </w:tr>
+      <w:tr>
+        <w:trPr>
+          <w:trHeight w:val="77"/>
+        </w:trPr>
+        <w:tc>
+          <w:tcPr>
+            <w:tcW w:w="8100" w:type="dxa"/>
+          </w:tcPr>
+          <w:p>
+            <w:pPr>
+              <w:rPr>
+                <w:rFonts w:ascii="Arial" w:hAnsi="Arial" w:cs="Arial"/>
+                <w:color w:val="000000"/>
+                <w:sz w:val="19"/>
+                <w:szCs w:val="19"/>
+                <w:shd w:val="clear" w:color="auto" w:fill="FFFFFF"/>
+              </w:rPr>
+            </w:pPr>
+            <w:r>
+              <w:t>{#indicators</w:t>
+            </w:r>
+            <w:r>
+              <w:t>}</w:t>
+            </w:r>
+          </w:p>
+          <w:tbl>
+            <w:tblPr>
+              <w:tblStyle w:val="PlainTable4"/>
+              <w:tblW w:w="0" w:type="auto"/>
+              <w:tblLook w:val="04A0" w:firstRow="1" w:lastRow="0" w:firstColumn="1" w:lastColumn="0" w:noHBand="0" w:noVBand="1"/>
+            </w:tblPr>
+            <w:tblGrid>
+              <w:gridCol w:w="7127"/>
+            </w:tblGrid>
+            <w:tr>
+              <w:trPr>
+                <w:cnfStyle w:val="100000000000" w:firstRow="1" w:lastRow="0" w:firstColumn="0" w:lastColumn="0" w:oddVBand="0" w:evenVBand="0" w:oddHBand="0" w:evenHBand="0" w:firstRowFirstColumn="0" w:firstRowLastColumn="0" w:lastRowFirstColumn="0" w:lastRowLastColumn="0"/>
+                <w:trHeight w:val="1224"/>
+              </w:trPr>
+              <w:tc>
+                <w:tcPr>
+                  <w:cnfStyle w:val="001000000000" w:firstRow="0" w:lastRow="0" w:firstColumn="1" w:lastColumn="0" w:oddVBand="0" w:evenVBand="0" w:oddHBand="0" w:evenHBand="0" w:firstRowFirstColumn="0" w:firstRowLastColumn="0" w:lastRowFirstColumn="0" w:lastRowLastColumn="0"/>
+                  <w:tcW w:w="7127" w:type="dxa"/>
+                </w:tcPr>
+                <w:p>
+                  <w:r>
+                    <w:t>{indicator}</w:t>
+                  </w:r>
+                </w:p>
+              </w:tc>
+            </w:tr>
+          </w:tbl>
+          <w:p>
+            <w:r>
+              <w:t>{/}</w:t>
+            </w:r>
+          </w:p>
+        </w:tc>
+        <w:tc>
+          <w:tcPr>
+            <w:tcW w:w="2250" w:type="dxa"/>
+          </w:tcPr>
+          <w:p>
+            <w:r>
+              <w:t>{#indicators}</w:t>
+            </w:r>
+          </w:p>
+          <w:tbl>
+            <w:tblPr>
+              <w:tblStyle w:val="PlainTable4"/>
+              <w:tblW w:w="2766" w:type="dxa"/>
+              <w:tblLook w:val="04A0" w:firstRow="1" w:lastRow="0" w:firstColumn="1" w:lastColumn="0" w:noHBand="0" w:noVBand="1"/>
+            </w:tblPr>
+            <w:tblGrid>
+              <w:gridCol w:w="922"/>
+              <w:gridCol w:w="922"/>
+              <w:gridCol w:w="922"/>
+            </w:tblGrid>
+            <w:tr>
+              <w:trPr>
+                <w:cnfStyle w:val="100000000000" w:firstRow="1" w:lastRow="0" w:firstColumn="0" w:lastColumn="0" w:oddVBand="0" w:evenVBand="0" w:oddHBand="0" w:evenHBand="0" w:firstRowFirstColumn="0" w:firstRowLastColumn="0" w:lastRowFirstColumn="0" w:lastRowLastColumn="0"/>
+                <w:trHeight w:val="1224"/>
+              </w:trPr>
+              <w:tc>
+                <w:tcPr>
+                  <w:cnfStyle w:val="001000000000" w:firstRow="0" w:lastRow="0" w:firstColumn="1" w:lastColumn="0" w:oddVBand="0" w:evenVBand="0" w:oddHBand="0" w:evenHBand="0" w:firstRowFirstColumn="0" w:firstRowLastColumn="0" w:lastRowFirstColumn="0" w:lastRowLastColumn="0"/>
+                  <w:tcW w:w="922" w:type="dxa"/>
+                </w:tcPr>
+                <w:p>
+                  <w:pPr>
+                    <w:jc w:val="center"/>
+                  </w:pPr>
+                  <w:r>
+                    <w:fldChar w:fldCharType="begin">
+                      <w:ffData>
+                        <w:name w:val="Check1"/>
+                        <w:enabled/>
+                        <w:calcOnExit w:val="0"/>
+                        <w:checkBox>
+                          <w:sizeAuto/>
+                          <w:default w:val="0"/>
+                          <w:checked w:val="0"/>
+                        </w:checkBox>
+                      </w:ffData>
+                    </w:fldChar>
+                  </w:r>
+                  <w:bookmarkStart w:id="0" w:name="Check1"/>
+                  <w:r>
+                    <w:instrText xml:space="preserve"> FORMCHECKBOX </w:instrText>
+                  </w:r>
+                  <w:r>
+                    <w:fldChar w:fldCharType="separate"/>
+                  </w:r>
+                  <w:r>
+                    <w:fldChar w:fldCharType="end"/>
+                  </w:r>
+                  <w:bookmarkEnd w:id="0"/>
+                </w:p>
+              </w:tc>
+              <w:tc>
+                <w:tcPr>
+                  <w:tcW w:w="922" w:type="dxa"/>
+                </w:tcPr>
+                <w:p>
+                  <w:pPr>
+                    <w:jc w:val="center"/>
+                    <w:cnfStyle w:val="100000000000" w:firstRow="1" w:lastRow="0" w:firstColumn="0" w:lastColumn="0" w:oddVBand="0" w:evenVBand="0" w:oddHBand="0" w:evenHBand="0" w:firstRowFirstColumn="0" w:firstRowLastColumn="0" w:lastRowFirstColumn="0" w:lastRowLastColumn="0"/>
+                  </w:pPr>
+                  <w:r>
+                    <w:fldChar w:fldCharType="begin">
+                      <w:ffData>
+                        <w:name w:val="Check2"/>
+                        <w:enabled/>
+                        <w:calcOnExit w:val="0"/>
+                        <w:checkBox>
+                          <w:sizeAuto/>
+                          <w:default w:val="0"/>
+                          <w:checked w:val="0"/>
+                        </w:checkBox>
+                      </w:ffData>
+                    </w:fldChar>
+                  </w:r>
+                  <w:bookmarkStart w:id="1" w:name="Check2"/>
+                  <w:r>
+                    <w:instrText xml:space="preserve"> FORMCHECKBOX </w:instrText>
+                  </w:r>
+                  <w:r>
+                    <w:fldChar w:fldCharType="separate"/>
+                  </w:r>
+                  <w:r>
+                    <w:fldChar w:fldCharType="end"/>
+                  </w:r>
+                  <w:bookmarkEnd w:id="1"/>
+                </w:p>
+              </w:tc>
+              <w:tc>
+                <w:tcPr>
+                  <w:tcW w:w="922" w:type="dxa"/>
+                </w:tcPr>
+                <w:p>
+                  <w:pPr>
+                    <w:jc w:val="center"/>
+                    <w:cnfStyle w:val="100000000000" w:firstRow="1" w:lastRow="0" w:firstColumn="0" w:lastColumn="0" w:oddVBand="0" w:evenVBand="0" w:oddHBand="0" w:evenHBand="0" w:firstRowFirstColumn="0" w:firstRowLastColumn="0" w:lastRowFirstColumn="0" w:lastRowLastColumn="0"/>
+                  </w:pPr>
+                  <w:r>
+                    <w:fldChar w:fldCharType="begin">
+                      <w:ffData>
+                        <w:name w:val="Check3"/>
+                        <w:enabled/>
+                        <w:calcOnExit w:val="0"/>
+                        <w:checkBox>
+                          <w:sizeAuto/>
+                          <w:default w:val="0"/>
+                        </w:checkBox>
+                      </w:ffData>
+                    </w:fldChar>
+                  </w:r>
+                  <w:bookmarkStart w:id="2" w:name="Check3"/>
+                  <w:r>
+                    <w:instrText xml:space="preserve"> FORMCHECKBOX </w:instrText>
+                  </w:r>
+                  <w:r>
+                    <w:fldChar w:fldCharType="separate"/>
+                  </w:r>
+                  <w:r>
+                    <w:fldChar w:fldCharType="end"/>
+                  </w:r>
+                  <w:bookmarkEnd w:id="2"/>
+                </w:p>
+              </w:tc>
+            </w:tr>
+          </w:tbl>
+          <w:p>
+            <w:r>
+              <w:t>{/}</w:t>
+            </w:r>
+          </w:p>
+        </w:tc>
+      </w:tr>
+    </w:tbl>
+    <w:p/>
     <w:p>
       <w:pPr>
         <w:rPr>
@@ -39,8 +392,8 @@
     </w:p>
     <w:p/>
     <w:sectPr>
-      <w:headerReference w:type="default" r:id="rId6"/>
-      <w:footerReference w:type="default" r:id="rId7"/>
+      <w:headerReference w:type="default" r:id="rId7"/>
+      <w:footerReference w:type="default" r:id="rId8"/>
       <w:pgSz w:w="12240" w:h="15840"/>
       <w:pgMar w:top="1440" w:right="1800" w:bottom="1440" w:left="1800" w:header="720" w:footer="720" w:gutter="0"/>
       <w:cols w:space="720"/>
@@ -186,7 +539,7 @@
       <w:rPr>
         <w:noProof/>
       </w:rPr>
-      <w:pict w14:anchorId="62C921D3">
+      <w:pict w14:anchorId="44783FC2">
         <v:shape id="Text Box 1" o:spid="_x0000_s1025" type="#_x0000_t202" style="position:absolute;margin-left:-20.3pt;margin-top:-6.5pt;width:196.95pt;height:74.75pt;z-index:251662336;visibility:visible;mso-wrap-style:square;mso-width-percent:0;mso-height-percent:0;mso-wrap-distance-left:9pt;mso-wrap-distance-top:0;mso-wrap-distance-right:9pt;mso-wrap-distance-bottom:0;mso-position-horizontal:absolute;mso-position-horizontal-relative:text;mso-position-vertical:absolute;mso-position-vertical-relative:text;mso-width-percent:0;mso-height-percent:0;mso-width-relative:margin;mso-height-relative:margin;v-text-anchor:top" o:gfxdata="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" filled="f" stroked="f">
           <v:textbox>
             <w:txbxContent>
@@ -760,6 +1113,222 @@
       <w:szCs w:val="16"/>
     </w:rPr>
   </w:style>
+  <w:style w:type="table" w:styleId="TableGrid">
+    <w:name w:val="Table Grid"/>
+    <w:basedOn w:val="TableNormal"/>
+    <w:uiPriority w:val="1"/>
+    <w:rsid w:val="00232246"/>
+    <w:tblPr>
+      <w:tblBorders>
+        <w:top w:val="single" w:sz="4" w:space="0" w:color="auto"/>
+        <w:left w:val="single" w:sz="4" w:space="0" w:color="auto"/>
+        <w:bottom w:val="single" w:sz="4" w:space="0" w:color="auto"/>
+        <w:right w:val="single" w:sz="4" w:space="0" w:color="auto"/>
+        <w:insideH w:val="single" w:sz="4" w:space="0" w:color="auto"/>
+        <w:insideV w:val="single" w:sz="4" w:space="0" w:color="auto"/>
+      </w:tblBorders>
+    </w:tblPr>
+  </w:style>
+  <w:style w:type="table" w:styleId="GridTable3-Accent5">
+    <w:name w:val="Grid Table 3 Accent 5"/>
+    <w:basedOn w:val="TableNormal"/>
+    <w:uiPriority w:val="48"/>
+    <w:rsid w:val="002B67CD"/>
+    <w:tblPr>
+      <w:tblStyleRowBandSize w:val="1"/>
+      <w:tblStyleColBandSize w:val="1"/>
+      <w:tblBorders>
+        <w:top w:val="single" w:sz="4" w:space="0" w:color="92CDDC" w:themeColor="accent5" w:themeTint="99"/>
+        <w:left w:val="single" w:sz="4" w:space="0" w:color="92CDDC" w:themeColor="accent5" w:themeTint="99"/>
+        <w:bottom w:val="single" w:sz="4" w:space="0" w:color="92CDDC" w:themeColor="accent5" w:themeTint="99"/>
+        <w:right w:val="single" w:sz="4" w:space="0" w:color="92CDDC" w:themeColor="accent5" w:themeTint="99"/>
+        <w:insideH w:val="single" w:sz="4" w:space="0" w:color="92CDDC" w:themeColor="accent5" w:themeTint="99"/>
+        <w:insideV w:val="single" w:sz="4" w:space="0" w:color="92CDDC" w:themeColor="accent5" w:themeTint="99"/>
+      </w:tblBorders>
+    </w:tblPr>
+    <w:tblStylePr w:type="firstRow">
+      <w:rPr>
+        <w:b/>
+        <w:bCs/>
+      </w:rPr>
+      <w:tblPr/>
+      <w:tcPr>
+        <w:tcBorders>
+          <w:top w:val="nil"/>
+          <w:left w:val="nil"/>
+          <w:right w:val="nil"/>
+          <w:insideH w:val="nil"/>
+          <w:insideV w:val="nil"/>
+        </w:tcBorders>
+        <w:shd w:val="clear" w:color="auto" w:fill="FFFFFF" w:themeFill="background1"/>
+      </w:tcPr>
+    </w:tblStylePr>
+    <w:tblStylePr w:type="lastRow">
+      <w:rPr>
+        <w:b/>
+        <w:bCs/>
+      </w:rPr>
+      <w:tblPr/>
+      <w:tcPr>
+        <w:tcBorders>
+          <w:left w:val="nil"/>
+          <w:bottom w:val="nil"/>
+          <w:right w:val="nil"/>
+          <w:insideH w:val="nil"/>
+          <w:insideV w:val="nil"/>
+        </w:tcBorders>
+        <w:shd w:val="clear" w:color="auto" w:fill="FFFFFF" w:themeFill="background1"/>
+      </w:tcPr>
+    </w:tblStylePr>
+    <w:tblStylePr w:type="firstCol">
+      <w:pPr>
+        <w:jc w:val="right"/>
+      </w:pPr>
+      <w:rPr>
+        <w:i/>
+        <w:iCs/>
+      </w:rPr>
+      <w:tblPr/>
+      <w:tcPr>
+        <w:tcBorders>
+          <w:top w:val="nil"/>
+          <w:left w:val="nil"/>
+          <w:bottom w:val="nil"/>
+          <w:insideH w:val="nil"/>
+          <w:insideV w:val="nil"/>
+        </w:tcBorders>
+        <w:shd w:val="clear" w:color="auto" w:fill="FFFFFF" w:themeFill="background1"/>
+      </w:tcPr>
+    </w:tblStylePr>
+    <w:tblStylePr w:type="lastCol">
+      <w:rPr>
+        <w:i/>
+        <w:iCs/>
+      </w:rPr>
+      <w:tblPr/>
+      <w:tcPr>
+        <w:tcBorders>
+          <w:top w:val="nil"/>
+          <w:bottom w:val="nil"/>
+          <w:right w:val="nil"/>
+          <w:insideH w:val="nil"/>
+          <w:insideV w:val="nil"/>
+        </w:tcBorders>
+        <w:shd w:val="clear" w:color="auto" w:fill="FFFFFF" w:themeFill="background1"/>
+      </w:tcPr>
+    </w:tblStylePr>
+    <w:tblStylePr w:type="band1Vert">
+      <w:tblPr/>
+      <w:tcPr>
+        <w:shd w:val="clear" w:color="auto" w:fill="DAEEF3" w:themeFill="accent5" w:themeFillTint="33"/>
+      </w:tcPr>
+    </w:tblStylePr>
+    <w:tblStylePr w:type="band1Horz">
+      <w:tblPr/>
+      <w:tcPr>
+        <w:shd w:val="clear" w:color="auto" w:fill="DAEEF3" w:themeFill="accent5" w:themeFillTint="33"/>
+      </w:tcPr>
+    </w:tblStylePr>
+    <w:tblStylePr w:type="neCell">
+      <w:tblPr/>
+      <w:tcPr>
+        <w:tcBorders>
+          <w:bottom w:val="single" w:sz="4" w:space="0" w:color="92CDDC" w:themeColor="accent5" w:themeTint="99"/>
+        </w:tcBorders>
+      </w:tcPr>
+    </w:tblStylePr>
+    <w:tblStylePr w:type="nwCell">
+      <w:tblPr/>
+      <w:tcPr>
+        <w:tcBorders>
+          <w:bottom w:val="single" w:sz="4" w:space="0" w:color="92CDDC" w:themeColor="accent5" w:themeTint="99"/>
+        </w:tcBorders>
+      </w:tcPr>
+    </w:tblStylePr>
+    <w:tblStylePr w:type="seCell">
+      <w:tblPr/>
+      <w:tcPr>
+        <w:tcBorders>
+          <w:top w:val="single" w:sz="4" w:space="0" w:color="92CDDC" w:themeColor="accent5" w:themeTint="99"/>
+        </w:tcBorders>
+      </w:tcPr>
+    </w:tblStylePr>
+    <w:tblStylePr w:type="swCell">
+      <w:tblPr/>
+      <w:tcPr>
+        <w:tcBorders>
+          <w:top w:val="single" w:sz="4" w:space="0" w:color="92CDDC" w:themeColor="accent5" w:themeTint="99"/>
+        </w:tcBorders>
+      </w:tcPr>
+    </w:tblStylePr>
+  </w:style>
+  <w:style w:type="paragraph" w:styleId="ListParagraph">
+    <w:name w:val="List Paragraph"/>
+    <w:basedOn w:val="Normal"/>
+    <w:uiPriority w:val="34"/>
+    <w:qFormat/>
+    <w:rsid w:val="001C1493"/>
+    <w:pPr>
+      <w:ind w:left="720"/>
+      <w:contextualSpacing/>
+    </w:pPr>
+  </w:style>
+  <w:style w:type="character" w:styleId="PlaceholderText">
+    <w:name w:val="Placeholder Text"/>
+    <w:basedOn w:val="DefaultParagraphFont"/>
+    <w:uiPriority w:val="99"/>
+    <w:unhideWhenUsed/>
+    <w:rsid w:val="002A120C"/>
+    <w:rPr>
+      <w:color w:val="666666"/>
+    </w:rPr>
+  </w:style>
+  <w:style w:type="table" w:styleId="PlainTable4">
+    <w:name w:val="Plain Table 4"/>
+    <w:basedOn w:val="TableNormal"/>
+    <w:uiPriority w:val="44"/>
+    <w:rsid w:val="001F72A5"/>
+    <w:tblPr>
+      <w:tblStyleRowBandSize w:val="1"/>
+      <w:tblStyleColBandSize w:val="1"/>
+    </w:tblPr>
+    <w:tblStylePr w:type="firstRow">
+      <w:rPr>
+        <w:b/>
+        <w:bCs/>
+      </w:rPr>
+    </w:tblStylePr>
+    <w:tblStylePr w:type="lastRow">
+      <w:rPr>
+        <w:b/>
+        <w:bCs/>
+      </w:rPr>
+    </w:tblStylePr>
+    <w:tblStylePr w:type="firstCol">
+      <w:rPr>
+        <w:b/>
+        <w:bCs/>
+      </w:rPr>
+    </w:tblStylePr>
+    <w:tblStylePr w:type="lastCol">
+      <w:rPr>
+        <w:b/>
+        <w:bCs/>
+      </w:rPr>
+    </w:tblStylePr>
+    <w:tblStylePr w:type="band1Vert">
+      <w:tblPr/>
+      <w:tcPr>
+        <w:shd w:val="clear" w:color="auto" w:fill="F2F2F2" w:themeFill="background1" w:themeFillShade="F2"/>
+      </w:tcPr>
+    </w:tblStylePr>
+    <w:tblStylePr w:type="band1Horz">
+      <w:tblPr/>
+      <w:tcPr>
+        <w:shd w:val="clear" w:color="auto" w:fill="F2F2F2" w:themeFill="background1" w:themeFillShade="F2"/>
+      </w:tcPr>
+    </w:tblStylePr>
+  </w:style>
 </w:styles>
 </file>
 
@@ -1044,4 +1613,16 @@
   <a:objectDefaults/>
   <a:extraClrSchemeLst/>
 </a:theme>
+</file>
+
+<file path=customXml/item1.xml><?xml version="1.0" encoding="utf-8"?>
+<b:Sources xmlns:b="http://schemas.openxmlformats.org/officeDocument/2006/bibliography" xmlns="http://schemas.openxmlformats.org/officeDocument/2006/bibliography" SelectedStyle="/APASixthEditionOfficeOnline.xsl" StyleName="APA" Version="6"/>
+</file>
+
+<file path=customXml/itemProps1.xml><?xml version="1.0" encoding="utf-8"?>
+<ds:datastoreItem xmlns:ds="http://schemas.openxmlformats.org/officeDocument/2006/customXml" ds:itemID="{2B3573FF-CD0E-B949-B952-8022220A4F31}">
+  <ds:schemaRefs>
+    <ds:schemaRef ds:uri="http://schemas.openxmlformats.org/officeDocument/2006/bibliography"/>
+  </ds:schemaRefs>
+</ds:datastoreItem>
 </file>
</xml_diff>

<commit_message>
data set update and word template update
</commit_message>
<xml_diff>
--- a/public/template.docx
+++ b/public/template.docx
@@ -4,25 +4,24 @@
   <w:body>
     <w:tbl>
       <w:tblPr>
-        <w:tblStyle w:val="TableGrid"/>
-        <w:tblW w:w="10350" w:type="dxa"/>
-        <w:tblInd w:w="-432" w:type="dxa"/>
+        <w:tblStyle w:val="PlainTable5"/>
+        <w:tblW w:w="10748" w:type="dxa"/>
+        <w:tblInd w:w="-838" w:type="dxa"/>
         <w:tblLook w:val="04A0" w:firstRow="1" w:lastRow="0" w:firstColumn="1" w:lastColumn="0" w:noHBand="0" w:noVBand="1"/>
       </w:tblPr>
       <w:tblGrid>
-        <w:gridCol w:w="7368"/>
-        <w:gridCol w:w="2982"/>
+        <w:gridCol w:w="7365"/>
+        <w:gridCol w:w="3383"/>
       </w:tblGrid>
       <w:tr>
         <w:trPr>
-          <w:trHeight w:val="1079"/>
+          <w:cnfStyle w:val="100000000000" w:firstRow="1" w:lastRow="0" w:firstColumn="0" w:lastColumn="0" w:oddVBand="0" w:evenVBand="0" w:oddHBand="0" w:evenHBand="0" w:firstRowFirstColumn="0" w:firstRowLastColumn="0" w:lastRowFirstColumn="0" w:lastRowLastColumn="0"/>
+          <w:trHeight w:val="1175"/>
         </w:trPr>
         <w:tc>
           <w:tcPr>
-            <w:tcW w:w="8100" w:type="dxa"/>
-            <w:tcBorders>
-              <w:right w:val="single" w:sz="4" w:space="0" w:color="4F81BD" w:themeColor="accent1"/>
-            </w:tcBorders>
+            <w:cnfStyle w:val="001000000100" w:firstRow="0" w:lastRow="0" w:firstColumn="1" w:lastColumn="0" w:oddVBand="0" w:evenVBand="0" w:oddHBand="0" w:evenHBand="0" w:firstRowFirstColumn="1" w:firstRowLastColumn="0" w:lastRowFirstColumn="0" w:lastRowLastColumn="0"/>
+            <w:tcW w:w="7561" w:type="dxa"/>
           </w:tcPr>
           <w:p>
             <w:pPr>
@@ -43,14 +42,12 @@
         </w:tc>
         <w:tc>
           <w:tcPr>
-            <w:tcW w:w="2250" w:type="dxa"/>
-            <w:tcBorders>
-              <w:left w:val="single" w:sz="4" w:space="0" w:color="4F81BD" w:themeColor="accent1"/>
-            </w:tcBorders>
+            <w:tcW w:w="3187" w:type="dxa"/>
           </w:tcPr>
           <w:p>
             <w:pPr>
               <w:jc w:val="center"/>
+              <w:cnfStyle w:val="100000000000" w:firstRow="1" w:lastRow="0" w:firstColumn="0" w:lastColumn="0" w:oddVBand="0" w:evenVBand="0" w:oddHBand="0" w:evenHBand="0" w:firstRowFirstColumn="0" w:firstRowLastColumn="0" w:lastRowFirstColumn="0" w:lastRowLastColumn="0"/>
               <w:rPr>
                 <w:b/>
                 <w:bCs/>
@@ -67,23 +64,24 @@
           <w:tbl>
             <w:tblPr>
               <w:tblStyle w:val="GridTable3-Accent5"/>
-              <w:tblW w:w="0" w:type="auto"/>
+              <w:tblW w:w="3158" w:type="dxa"/>
+              <w:tblInd w:w="9" w:type="dxa"/>
               <w:tblLook w:val="04A0" w:firstRow="1" w:lastRow="0" w:firstColumn="1" w:lastColumn="0" w:noHBand="0" w:noVBand="1"/>
             </w:tblPr>
             <w:tblGrid>
-              <w:gridCol w:w="829"/>
-              <w:gridCol w:w="1099"/>
-              <w:gridCol w:w="838"/>
+              <w:gridCol w:w="946"/>
+              <w:gridCol w:w="1255"/>
+              <w:gridCol w:w="957"/>
             </w:tblGrid>
             <w:tr>
               <w:trPr>
                 <w:cnfStyle w:val="100000000000" w:firstRow="1" w:lastRow="0" w:firstColumn="0" w:lastColumn="0" w:oddVBand="0" w:evenVBand="0" w:oddHBand="0" w:evenHBand="0" w:firstRowFirstColumn="0" w:firstRowLastColumn="0" w:lastRowFirstColumn="0" w:lastRowLastColumn="0"/>
-                <w:trHeight w:val="999"/>
+                <w:trHeight w:val="1136"/>
               </w:trPr>
               <w:tc>
                 <w:tcPr>
                   <w:cnfStyle w:val="001000000100" w:firstRow="0" w:lastRow="0" w:firstColumn="1" w:lastColumn="0" w:oddVBand="0" w:evenVBand="0" w:oddHBand="0" w:evenHBand="0" w:firstRowFirstColumn="1" w:firstRowLastColumn="0" w:lastRowFirstColumn="0" w:lastRowLastColumn="0"/>
-                  <w:tcW w:w="1502" w:type="dxa"/>
+                  <w:tcW w:w="946" w:type="dxa"/>
                 </w:tcPr>
                 <w:p>
                   <w:pPr>
@@ -110,7 +108,7 @@
               </w:tc>
               <w:tc>
                 <w:tcPr>
-                  <w:tcW w:w="1987" w:type="dxa"/>
+                  <w:tcW w:w="1255" w:type="dxa"/>
                 </w:tcPr>
                 <w:p>
                   <w:pPr>
@@ -136,7 +134,7 @@
               </w:tc>
               <w:tc>
                 <w:tcPr>
-                  <w:tcW w:w="1502" w:type="dxa"/>
+                  <w:tcW w:w="957" w:type="dxa"/>
                 </w:tcPr>
                 <w:p>
                   <w:pPr>
@@ -162,17 +160,346 @@
               </w:tc>
             </w:tr>
           </w:tbl>
-          <w:p/>
+          <w:p>
+            <w:pPr>
+              <w:cnfStyle w:val="100000000000" w:firstRow="1" w:lastRow="0" w:firstColumn="0" w:lastColumn="0" w:oddVBand="0" w:evenVBand="0" w:oddHBand="0" w:evenHBand="0" w:firstRowFirstColumn="0" w:firstRowLastColumn="0" w:lastRowFirstColumn="0" w:lastRowLastColumn="0"/>
+            </w:pPr>
+          </w:p>
         </w:tc>
       </w:tr>
+    </w:tbl>
+    <w:p>
+      <w:pPr>
+        <w:spacing w:line="240" w:lineRule="auto"/>
+      </w:pPr>
+    </w:p>
+    <w:tbl>
+      <w:tblPr>
+        <w:tblStyle w:val="PlainTable4"/>
+        <w:tblW w:w="10692" w:type="dxa"/>
+        <w:tblInd w:w="-450" w:type="dxa"/>
+        <w:tblLook w:val="04A0" w:firstRow="1" w:lastRow="0" w:firstColumn="1" w:lastColumn="0" w:noHBand="0" w:noVBand="1"/>
+      </w:tblPr>
+      <w:tblGrid>
+        <w:gridCol w:w="10692"/>
+      </w:tblGrid>
       <w:tr>
         <w:trPr>
-          <w:trHeight w:val="77"/>
+          <w:cnfStyle w:val="100000000000" w:firstRow="1" w:lastRow="0" w:firstColumn="0" w:lastColumn="0" w:oddVBand="0" w:evenVBand="0" w:oddHBand="0" w:evenHBand="0" w:firstRowFirstColumn="0" w:firstRowLastColumn="0" w:lastRowFirstColumn="0" w:lastRowLastColumn="0"/>
         </w:trPr>
         <w:tc>
           <w:tcPr>
-            <w:tcW w:w="8100" w:type="dxa"/>
+            <w:cnfStyle w:val="001000000000" w:firstRow="0" w:lastRow="0" w:firstColumn="1" w:lastColumn="0" w:oddVBand="0" w:evenVBand="0" w:oddHBand="0" w:evenHBand="0" w:firstRowFirstColumn="0" w:firstRowLastColumn="0" w:lastRowFirstColumn="0" w:lastRowLastColumn="0"/>
+            <w:tcW w:w="10692" w:type="dxa"/>
           </w:tcPr>
+          <w:p>
+            <w:r>
+              <w:t>{#indicators}</w:t>
+            </w:r>
+          </w:p>
+          <w:tbl>
+            <w:tblPr>
+              <w:tblStyle w:val="TableGrid"/>
+              <w:tblW w:w="0" w:type="auto"/>
+              <w:tblLook w:val="04A0" w:firstRow="1" w:lastRow="0" w:firstColumn="1" w:lastColumn="0" w:noHBand="0" w:noVBand="1"/>
+            </w:tblPr>
+            <w:tblGrid>
+              <w:gridCol w:w="10124"/>
+            </w:tblGrid>
+            <w:tr>
+              <w:tc>
+                <w:tcPr>
+                  <w:tcW w:w="10124" w:type="dxa"/>
+                </w:tcPr>
+                <w:p>
+                  <w:pPr>
+                    <w:rPr>
+                      <w:b/>
+                      <w:bCs/>
+                    </w:rPr>
+                  </w:pPr>
+                  <w:r>
+                    <w:rPr>
+                      <w:b/>
+                      <w:bCs/>
+                    </w:rPr>
+                    <w:t>Comment:</w:t>
+                  </w:r>
+                </w:p>
+                <w:tbl>
+                  <w:tblPr>
+                    <w:tblStyle w:val="PlainTable4"/>
+                    <w:tblW w:w="0" w:type="auto"/>
+                    <w:tblLook w:val="04A0" w:firstRow="1" w:lastRow="0" w:firstColumn="1" w:lastColumn="0" w:noHBand="0" w:noVBand="1"/>
+                  </w:tblPr>
+                  <w:tblGrid>
+                    <w:gridCol w:w="7036"/>
+                    <w:gridCol w:w="2862"/>
+                  </w:tblGrid>
+                  <w:tr>
+                    <w:trPr>
+                      <w:cnfStyle w:val="100000000000" w:firstRow="1" w:lastRow="0" w:firstColumn="0" w:lastColumn="0" w:oddVBand="0" w:evenVBand="0" w:oddHBand="0" w:evenHBand="0" w:firstRowFirstColumn="0" w:firstRowLastColumn="0" w:lastRowFirstColumn="0" w:lastRowLastColumn="0"/>
+                      <w:trHeight w:val="1214"/>
+                    </w:trPr>
+                    <w:tc>
+                      <w:tcPr>
+                        <w:cnfStyle w:val="001000000000" w:firstRow="0" w:lastRow="0" w:firstColumn="1" w:lastColumn="0" w:oddVBand="0" w:evenVBand="0" w:oddHBand="0" w:evenHBand="0" w:firstRowFirstColumn="0" w:firstRowLastColumn="0" w:lastRowFirstColumn="0" w:lastRowLastColumn="0"/>
+                        <w:tcW w:w="7036" w:type="dxa"/>
+                      </w:tcPr>
+                      <w:p>
+                        <w:pPr>
+                          <w:rPr>
+                            <w:b w:val="0"/>
+                            <w:bCs w:val="0"/>
+                          </w:rPr>
+                        </w:pPr>
+                        <w:r>
+                          <w:fldChar w:fldCharType="begin">
+                            <w:ffData>
+                              <w:name w:val="Text2"/>
+                              <w:enabled/>
+                              <w:calcOnExit w:val="0"/>
+                              <w:textInput/>
+                            </w:ffData>
+                          </w:fldChar>
+                        </w:r>
+                        <w:bookmarkStart w:id="0" w:name="Text2"/>
+                        <w:r>
+                          <w:instrText xml:space="preserve"> FORMTEXT </w:instrText>
+                        </w:r>
+                        <w:r>
+                          <w:fldChar w:fldCharType="separate"/>
+                        </w:r>
+                        <w:r>
+                          <w:t> </w:t>
+                        </w:r>
+                        <w:r>
+                          <w:t> </w:t>
+                        </w:r>
+                        <w:r>
+                          <w:t> </w:t>
+                        </w:r>
+                        <w:r>
+                          <w:t> </w:t>
+                        </w:r>
+                        <w:r>
+                          <w:t> </w:t>
+                        </w:r>
+                        <w:r>
+                          <w:fldChar w:fldCharType="end"/>
+                        </w:r>
+                        <w:bookmarkEnd w:id="0"/>
+                      </w:p>
+                    </w:tc>
+                    <w:tc>
+                      <w:tcPr>
+                        <w:tcW w:w="2862" w:type="dxa"/>
+                      </w:tcPr>
+                      <w:p>
+                        <w:pPr>
+                          <w:jc w:val="center"/>
+                          <w:cnfStyle w:val="100000000000" w:firstRow="1" w:lastRow="0" w:firstColumn="0" w:lastColumn="0" w:oddVBand="0" w:evenVBand="0" w:oddHBand="0" w:evenHBand="0" w:firstRowFirstColumn="0" w:firstRowLastColumn="0" w:lastRowFirstColumn="0" w:lastRowLastColumn="0"/>
+                        </w:pPr>
+                      </w:p>
+                    </w:tc>
+                  </w:tr>
+                  <w:tr>
+                    <w:trPr>
+                      <w:cnfStyle w:val="000000100000" w:firstRow="0" w:lastRow="0" w:firstColumn="0" w:lastColumn="0" w:oddVBand="0" w:evenVBand="0" w:oddHBand="1" w:evenHBand="0" w:firstRowFirstColumn="0" w:firstRowLastColumn="0" w:lastRowFirstColumn="0" w:lastRowLastColumn="0"/>
+                      <w:trHeight w:val="1214"/>
+                    </w:trPr>
+                    <w:tc>
+                      <w:tcPr>
+                        <w:cnfStyle w:val="001000000000" w:firstRow="0" w:lastRow="0" w:firstColumn="1" w:lastColumn="0" w:oddVBand="0" w:evenVBand="0" w:oddHBand="0" w:evenHBand="0" w:firstRowFirstColumn="0" w:firstRowLastColumn="0" w:lastRowFirstColumn="0" w:lastRowLastColumn="0"/>
+                        <w:tcW w:w="7036" w:type="dxa"/>
+                      </w:tcPr>
+                      <w:p>
+                        <w:pPr>
+                          <w:rPr>
+                            <w:rFonts w:ascii="Arial" w:hAnsi="Arial" w:cs="Arial"/>
+                            <w:color w:val="000000"/>
+                            <w:sz w:val="19"/>
+                            <w:szCs w:val="19"/>
+                            <w:shd w:val="clear" w:color="auto" w:fill="FFFFFF"/>
+                          </w:rPr>
+                        </w:pPr>
+                        <w:r>
+                          <w:t>{indicator}</w:t>
+                        </w:r>
+                      </w:p>
+                    </w:tc>
+                    <w:tc>
+                      <w:tcPr>
+                        <w:tcW w:w="2862" w:type="dxa"/>
+                      </w:tcPr>
+                      <w:tbl>
+                        <w:tblPr>
+                          <w:tblStyle w:val="PlainTable4"/>
+                          <w:tblW w:w="0" w:type="auto"/>
+                          <w:tblLook w:val="04A0" w:firstRow="1" w:lastRow="0" w:firstColumn="1" w:lastColumn="0" w:noHBand="0" w:noVBand="1"/>
+                        </w:tblPr>
+                        <w:tblGrid>
+                          <w:gridCol w:w="878"/>
+                          <w:gridCol w:w="879"/>
+                          <w:gridCol w:w="879"/>
+                        </w:tblGrid>
+                        <w:tr>
+                          <w:trPr>
+                            <w:cnfStyle w:val="100000000000" w:firstRow="1" w:lastRow="0" w:firstColumn="0" w:lastColumn="0" w:oddVBand="0" w:evenVBand="0" w:oddHBand="0" w:evenHBand="0" w:firstRowFirstColumn="0" w:firstRowLastColumn="0" w:lastRowFirstColumn="0" w:lastRowLastColumn="0"/>
+                          </w:trPr>
+                          <w:tc>
+                            <w:tcPr>
+                              <w:cnfStyle w:val="001000000000" w:firstRow="0" w:lastRow="0" w:firstColumn="1" w:lastColumn="0" w:oddVBand="0" w:evenVBand="0" w:oddHBand="0" w:evenHBand="0" w:firstRowFirstColumn="0" w:firstRowLastColumn="0" w:lastRowFirstColumn="0" w:lastRowLastColumn="0"/>
+                              <w:tcW w:w="878" w:type="dxa"/>
+                            </w:tcPr>
+                            <w:p>
+                              <w:pPr>
+                                <w:jc w:val="center"/>
+                                <w:rPr>
+                                  <w:rFonts w:ascii="Arial" w:hAnsi="Arial" w:cs="Arial"/>
+                                  <w:color w:val="000000"/>
+                                  <w:sz w:val="19"/>
+                                  <w:szCs w:val="19"/>
+                                  <w:shd w:val="clear" w:color="auto" w:fill="FFFFFF"/>
+                                </w:rPr>
+                              </w:pPr>
+                              <w:r>
+                                <w:fldChar w:fldCharType="begin">
+                                  <w:ffData>
+                                    <w:name w:val="Check2"/>
+                                    <w:enabled/>
+                                    <w:calcOnExit w:val="0"/>
+                                    <w:checkBox>
+                                      <w:sizeAuto/>
+                                      <w:default w:val="0"/>
+                                      <w:checked w:val="0"/>
+                                    </w:checkBox>
+                                  </w:ffData>
+                                </w:fldChar>
+                              </w:r>
+                              <w:bookmarkStart w:id="1" w:name="Check2"/>
+                              <w:r>
+                                <w:instrText xml:space="preserve"> FORMCHECKBOX </w:instrText>
+                              </w:r>
+                              <w:r>
+                                <w:fldChar w:fldCharType="end"/>
+                              </w:r>
+                              <w:bookmarkEnd w:id="1"/>
+                            </w:p>
+                          </w:tc>
+                          <w:tc>
+                            <w:tcPr>
+                              <w:tcW w:w="879" w:type="dxa"/>
+                            </w:tcPr>
+                            <w:p>
+                              <w:pPr>
+                                <w:jc w:val="center"/>
+                                <w:cnfStyle w:val="100000000000" w:firstRow="1" w:lastRow="0" w:firstColumn="0" w:lastColumn="0" w:oddVBand="0" w:evenVBand="0" w:oddHBand="0" w:evenHBand="0" w:firstRowFirstColumn="0" w:firstRowLastColumn="0" w:lastRowFirstColumn="0" w:lastRowLastColumn="0"/>
+                                <w:rPr>
+                                  <w:rFonts w:ascii="Arial" w:hAnsi="Arial" w:cs="Arial"/>
+                                  <w:color w:val="000000"/>
+                                  <w:sz w:val="19"/>
+                                  <w:szCs w:val="19"/>
+                                  <w:shd w:val="clear" w:color="auto" w:fill="FFFFFF"/>
+                                </w:rPr>
+                              </w:pPr>
+                              <w:r>
+                                <w:fldChar w:fldCharType="begin">
+                                  <w:ffData>
+                                    <w:name w:val="Check1"/>
+                                    <w:enabled/>
+                                    <w:calcOnExit w:val="0"/>
+                                    <w:checkBox>
+                                      <w:sizeAuto/>
+                                      <w:default w:val="0"/>
+                                      <w:checked w:val="0"/>
+                                    </w:checkBox>
+                                  </w:ffData>
+                                </w:fldChar>
+                              </w:r>
+                              <w:r>
+                                <w:instrText xml:space="preserve"> FORMCHECKBOX </w:instrText>
+                              </w:r>
+                              <w:r>
+                                <w:fldChar w:fldCharType="separate"/>
+                              </w:r>
+                              <w:r>
+                                <w:fldChar w:fldCharType="end"/>
+                              </w:r>
+                            </w:p>
+                          </w:tc>
+                          <w:tc>
+                            <w:tcPr>
+                              <w:tcW w:w="879" w:type="dxa"/>
+                            </w:tcPr>
+                            <w:p>
+                              <w:pPr>
+                                <w:jc w:val="center"/>
+                                <w:cnfStyle w:val="100000000000" w:firstRow="1" w:lastRow="0" w:firstColumn="0" w:lastColumn="0" w:oddVBand="0" w:evenVBand="0" w:oddHBand="0" w:evenHBand="0" w:firstRowFirstColumn="0" w:firstRowLastColumn="0" w:lastRowFirstColumn="0" w:lastRowLastColumn="0"/>
+                                <w:rPr>
+                                  <w:rFonts w:ascii="Arial" w:hAnsi="Arial" w:cs="Arial"/>
+                                  <w:color w:val="000000"/>
+                                  <w:sz w:val="19"/>
+                                  <w:szCs w:val="19"/>
+                                  <w:shd w:val="clear" w:color="auto" w:fill="FFFFFF"/>
+                                </w:rPr>
+                              </w:pPr>
+                              <w:r>
+                                <w:fldChar w:fldCharType="begin">
+                                  <w:ffData>
+                                    <w:name w:val="Check1"/>
+                                    <w:enabled/>
+                                    <w:calcOnExit w:val="0"/>
+                                    <w:checkBox>
+                                      <w:sizeAuto/>
+                                      <w:default w:val="0"/>
+                                      <w:checked w:val="0"/>
+                                    </w:checkBox>
+                                  </w:ffData>
+                                </w:fldChar>
+                              </w:r>
+                              <w:r>
+                                <w:instrText xml:space="preserve"> FORMCHECKBOX </w:instrText>
+                              </w:r>
+                              <w:r>
+                                <w:fldChar w:fldCharType="separate"/>
+                              </w:r>
+                              <w:r>
+                                <w:fldChar w:fldCharType="end"/>
+                              </w:r>
+                            </w:p>
+                          </w:tc>
+                        </w:tr>
+                      </w:tbl>
+                      <w:p>
+                        <w:pPr>
+                          <w:cnfStyle w:val="000000100000" w:firstRow="0" w:lastRow="0" w:firstColumn="0" w:lastColumn="0" w:oddVBand="0" w:evenVBand="0" w:oddHBand="1" w:evenHBand="0" w:firstRowFirstColumn="0" w:firstRowLastColumn="0" w:lastRowFirstColumn="0" w:lastRowLastColumn="0"/>
+                          <w:rPr>
+                            <w:rFonts w:ascii="Arial" w:hAnsi="Arial" w:cs="Arial"/>
+                            <w:color w:val="000000"/>
+                            <w:sz w:val="19"/>
+                            <w:szCs w:val="19"/>
+                            <w:shd w:val="clear" w:color="auto" w:fill="FFFFFF"/>
+                          </w:rPr>
+                        </w:pPr>
+                      </w:p>
+                    </w:tc>
+                  </w:tr>
+                </w:tbl>
+                <w:p>
+                  <w:pPr>
+                    <w:rPr>
+                      <w:rFonts w:ascii="Arial" w:hAnsi="Arial" w:cs="Arial"/>
+                      <w:color w:val="000000"/>
+                      <w:sz w:val="19"/>
+                      <w:szCs w:val="19"/>
+                      <w:shd w:val="clear" w:color="auto" w:fill="FFFFFF"/>
+                    </w:rPr>
+                  </w:pPr>
+                </w:p>
+              </w:tc>
+            </w:tr>
+          </w:tbl>
           <w:p>
             <w:pPr>
               <w:rPr>
@@ -183,180 +510,7 @@
                 <w:shd w:val="clear" w:color="auto" w:fill="FFFFFF"/>
               </w:rPr>
             </w:pPr>
-            <w:r>
-              <w:t>{#indicators</w:t>
-            </w:r>
-            <w:r>
-              <w:t>}</w:t>
-            </w:r>
           </w:p>
-          <w:tbl>
-            <w:tblPr>
-              <w:tblStyle w:val="PlainTable4"/>
-              <w:tblW w:w="0" w:type="auto"/>
-              <w:tblLook w:val="04A0" w:firstRow="1" w:lastRow="0" w:firstColumn="1" w:lastColumn="0" w:noHBand="0" w:noVBand="1"/>
-            </w:tblPr>
-            <w:tblGrid>
-              <w:gridCol w:w="7127"/>
-            </w:tblGrid>
-            <w:tr>
-              <w:trPr>
-                <w:cnfStyle w:val="100000000000" w:firstRow="1" w:lastRow="0" w:firstColumn="0" w:lastColumn="0" w:oddVBand="0" w:evenVBand="0" w:oddHBand="0" w:evenHBand="0" w:firstRowFirstColumn="0" w:firstRowLastColumn="0" w:lastRowFirstColumn="0" w:lastRowLastColumn="0"/>
-                <w:trHeight w:val="1224"/>
-              </w:trPr>
-              <w:tc>
-                <w:tcPr>
-                  <w:cnfStyle w:val="001000000000" w:firstRow="0" w:lastRow="0" w:firstColumn="1" w:lastColumn="0" w:oddVBand="0" w:evenVBand="0" w:oddHBand="0" w:evenHBand="0" w:firstRowFirstColumn="0" w:firstRowLastColumn="0" w:lastRowFirstColumn="0" w:lastRowLastColumn="0"/>
-                  <w:tcW w:w="7127" w:type="dxa"/>
-                </w:tcPr>
-                <w:p>
-                  <w:r>
-                    <w:t>{indicator}</w:t>
-                  </w:r>
-                </w:p>
-              </w:tc>
-            </w:tr>
-          </w:tbl>
-          <w:p>
-            <w:r>
-              <w:t>{/}</w:t>
-            </w:r>
-          </w:p>
-        </w:tc>
-        <w:tc>
-          <w:tcPr>
-            <w:tcW w:w="2250" w:type="dxa"/>
-          </w:tcPr>
-          <w:p>
-            <w:r>
-              <w:t>{#indicators}</w:t>
-            </w:r>
-          </w:p>
-          <w:tbl>
-            <w:tblPr>
-              <w:tblStyle w:val="PlainTable4"/>
-              <w:tblW w:w="2766" w:type="dxa"/>
-              <w:tblLook w:val="04A0" w:firstRow="1" w:lastRow="0" w:firstColumn="1" w:lastColumn="0" w:noHBand="0" w:noVBand="1"/>
-            </w:tblPr>
-            <w:tblGrid>
-              <w:gridCol w:w="922"/>
-              <w:gridCol w:w="922"/>
-              <w:gridCol w:w="922"/>
-            </w:tblGrid>
-            <w:tr>
-              <w:trPr>
-                <w:cnfStyle w:val="100000000000" w:firstRow="1" w:lastRow="0" w:firstColumn="0" w:lastColumn="0" w:oddVBand="0" w:evenVBand="0" w:oddHBand="0" w:evenHBand="0" w:firstRowFirstColumn="0" w:firstRowLastColumn="0" w:lastRowFirstColumn="0" w:lastRowLastColumn="0"/>
-                <w:trHeight w:val="1224"/>
-              </w:trPr>
-              <w:tc>
-                <w:tcPr>
-                  <w:cnfStyle w:val="001000000000" w:firstRow="0" w:lastRow="0" w:firstColumn="1" w:lastColumn="0" w:oddVBand="0" w:evenVBand="0" w:oddHBand="0" w:evenHBand="0" w:firstRowFirstColumn="0" w:firstRowLastColumn="0" w:lastRowFirstColumn="0" w:lastRowLastColumn="0"/>
-                  <w:tcW w:w="922" w:type="dxa"/>
-                </w:tcPr>
-                <w:p>
-                  <w:pPr>
-                    <w:jc w:val="center"/>
-                  </w:pPr>
-                  <w:r>
-                    <w:fldChar w:fldCharType="begin">
-                      <w:ffData>
-                        <w:name w:val="Check1"/>
-                        <w:enabled/>
-                        <w:calcOnExit w:val="0"/>
-                        <w:checkBox>
-                          <w:sizeAuto/>
-                          <w:default w:val="0"/>
-                          <w:checked w:val="0"/>
-                        </w:checkBox>
-                      </w:ffData>
-                    </w:fldChar>
-                  </w:r>
-                  <w:bookmarkStart w:id="0" w:name="Check1"/>
-                  <w:r>
-                    <w:instrText xml:space="preserve"> FORMCHECKBOX </w:instrText>
-                  </w:r>
-                  <w:r>
-                    <w:fldChar w:fldCharType="separate"/>
-                  </w:r>
-                  <w:r>
-                    <w:fldChar w:fldCharType="end"/>
-                  </w:r>
-                  <w:bookmarkEnd w:id="0"/>
-                </w:p>
-              </w:tc>
-              <w:tc>
-                <w:tcPr>
-                  <w:tcW w:w="922" w:type="dxa"/>
-                </w:tcPr>
-                <w:p>
-                  <w:pPr>
-                    <w:jc w:val="center"/>
-                    <w:cnfStyle w:val="100000000000" w:firstRow="1" w:lastRow="0" w:firstColumn="0" w:lastColumn="0" w:oddVBand="0" w:evenVBand="0" w:oddHBand="0" w:evenHBand="0" w:firstRowFirstColumn="0" w:firstRowLastColumn="0" w:lastRowFirstColumn="0" w:lastRowLastColumn="0"/>
-                  </w:pPr>
-                  <w:r>
-                    <w:fldChar w:fldCharType="begin">
-                      <w:ffData>
-                        <w:name w:val="Check2"/>
-                        <w:enabled/>
-                        <w:calcOnExit w:val="0"/>
-                        <w:checkBox>
-                          <w:sizeAuto/>
-                          <w:default w:val="0"/>
-                          <w:checked w:val="0"/>
-                        </w:checkBox>
-                      </w:ffData>
-                    </w:fldChar>
-                  </w:r>
-                  <w:bookmarkStart w:id="1" w:name="Check2"/>
-                  <w:r>
-                    <w:instrText xml:space="preserve"> FORMCHECKBOX </w:instrText>
-                  </w:r>
-                  <w:r>
-                    <w:fldChar w:fldCharType="separate"/>
-                  </w:r>
-                  <w:r>
-                    <w:fldChar w:fldCharType="end"/>
-                  </w:r>
-                  <w:bookmarkEnd w:id="1"/>
-                </w:p>
-              </w:tc>
-              <w:tc>
-                <w:tcPr>
-                  <w:tcW w:w="922" w:type="dxa"/>
-                </w:tcPr>
-                <w:p>
-                  <w:pPr>
-                    <w:jc w:val="center"/>
-                    <w:cnfStyle w:val="100000000000" w:firstRow="1" w:lastRow="0" w:firstColumn="0" w:lastColumn="0" w:oddVBand="0" w:evenVBand="0" w:oddHBand="0" w:evenHBand="0" w:firstRowFirstColumn="0" w:firstRowLastColumn="0" w:lastRowFirstColumn="0" w:lastRowLastColumn="0"/>
-                  </w:pPr>
-                  <w:r>
-                    <w:fldChar w:fldCharType="begin">
-                      <w:ffData>
-                        <w:name w:val="Check3"/>
-                        <w:enabled/>
-                        <w:calcOnExit w:val="0"/>
-                        <w:checkBox>
-                          <w:sizeAuto/>
-                          <w:default w:val="0"/>
-                        </w:checkBox>
-                      </w:ffData>
-                    </w:fldChar>
-                  </w:r>
-                  <w:bookmarkStart w:id="2" w:name="Check3"/>
-                  <w:r>
-                    <w:instrText xml:space="preserve"> FORMCHECKBOX </w:instrText>
-                  </w:r>
-                  <w:r>
-                    <w:fldChar w:fldCharType="separate"/>
-                  </w:r>
-                  <w:r>
-                    <w:fldChar w:fldCharType="end"/>
-                  </w:r>
-                  <w:bookmarkEnd w:id="2"/>
-                </w:p>
-              </w:tc>
-            </w:tr>
-          </w:tbl>
           <w:p>
             <w:r>
               <w:t>{/}</w:t>
@@ -365,6 +519,7 @@
         </w:tc>
       </w:tr>
     </w:tbl>
+    <w:p/>
     <w:p/>
     <w:p>
       <w:pPr>
@@ -387,13 +542,64 @@
     </w:p>
     <w:p>
       <w:r>
-        <w:t>{comments}</w:t>
+        <w:fldChar w:fldCharType="begin">
+          <w:ffData>
+            <w:name w:val="Text3"/>
+            <w:enabled/>
+            <w:calcOnExit w:val="0"/>
+            <w:textInput/>
+          </w:ffData>
+        </w:fldChar>
       </w:r>
+      <w:bookmarkStart w:id="2" w:name="Text3"/>
+      <w:r>
+        <w:instrText xml:space="preserve"> FORMTEXT </w:instrText>
+      </w:r>
+      <w:r>
+        <w:fldChar w:fldCharType="separate"/>
+      </w:r>
+      <w:r>
+        <w:rPr>
+          <w:noProof/>
+        </w:rPr>
+        <w:t> </w:t>
+      </w:r>
+      <w:r>
+        <w:rPr>
+          <w:noProof/>
+        </w:rPr>
+        <w:t> </w:t>
+      </w:r>
+      <w:r>
+        <w:rPr>
+          <w:noProof/>
+        </w:rPr>
+        <w:t> </w:t>
+      </w:r>
+      <w:r>
+        <w:rPr>
+          <w:noProof/>
+        </w:rPr>
+        <w:t> </w:t>
+      </w:r>
+      <w:r>
+        <w:rPr>
+          <w:noProof/>
+        </w:rPr>
+        <w:t> </w:t>
+      </w:r>
+      <w:r>
+        <w:fldChar w:fldCharType="end"/>
+      </w:r>
+      <w:bookmarkEnd w:id="2"/>
     </w:p>
-    <w:p/>
     <w:sectPr>
-      <w:headerReference w:type="default" r:id="rId7"/>
-      <w:footerReference w:type="default" r:id="rId8"/>
+      <w:headerReference w:type="even" r:id="rId7"/>
+      <w:headerReference w:type="default" r:id="rId8"/>
+      <w:footerReference w:type="even" r:id="rId9"/>
+      <w:footerReference w:type="default" r:id="rId10"/>
+      <w:headerReference w:type="first" r:id="rId11"/>
+      <w:footerReference w:type="first" r:id="rId12"/>
       <w:pgSz w:w="12240" w:h="15840"/>
       <w:pgMar w:top="1440" w:right="1800" w:bottom="1440" w:left="1800" w:header="720" w:footer="720" w:gutter="0"/>
       <w:cols w:space="720"/>
@@ -434,6 +640,16 @@
     <w:pPr>
       <w:pStyle w:val="Footer"/>
     </w:pPr>
+  </w:p>
+</w:ftr>
+</file>
+
+<file path=word/footer2.xml><?xml version="1.0" encoding="utf-8"?>
+<w:ftr xmlns:wpc="http://schemas.microsoft.com/office/word/2010/wordprocessingCanvas" xmlns:cx="http://schemas.microsoft.com/office/drawing/2014/chartex" xmlns:cx1="http://schemas.microsoft.com/office/drawing/2015/9/8/chartex" xmlns:cx2="http://schemas.microsoft.com/office/drawing/2015/10/21/chartex" xmlns:cx3="http://schemas.microsoft.com/office/drawing/2016/5/9/chartex" xmlns:cx4="http://schemas.microsoft.com/office/drawing/2016/5/10/chartex" xmlns:cx5="http://schemas.microsoft.com/office/drawing/2016/5/11/chartex" xmlns:cx6="http://schemas.microsoft.com/office/drawing/2016/5/12/chartex" xmlns:cx7="http://schemas.microsoft.com/office/drawing/2016/5/13/chartex" xmlns:cx8="http://schemas.microsoft.com/office/drawing/2016/5/14/chartex" xmlns:mc="http://schemas.openxmlformats.org/markup-compatibility/2006" xmlns:aink="http://schemas.microsoft.com/office/drawing/2016/ink" xmlns:am3d="http://schemas.microsoft.com/office/drawing/2017/model3d" xmlns:o="urn:schemas-microsoft-com:office:office" xmlns:oel="http://schemas.microsoft.com/office/2019/extlst" xmlns:r="http://schemas.openxmlformats.org/officeDocument/2006/relationships" xmlns:m="http://schemas.openxmlformats.org/officeDocument/2006/math" xmlns:v="urn:schemas-microsoft-com:vml" xmlns:wp14="http://schemas.microsoft.com/office/word/2010/wordprocessingDrawing" xmlns:wp="http://schemas.openxmlformats.org/drawingml/2006/wordprocessingDrawing" xmlns:w10="urn:schemas-microsoft-com:office:word" xmlns:w="http://schemas.openxmlformats.org/wordprocessingml/2006/main" xmlns:w14="http://schemas.microsoft.com/office/word/2010/wordml" xmlns:w15="http://schemas.microsoft.com/office/word/2012/wordml" xmlns:w16cex="http://schemas.microsoft.com/office/word/2018/wordml/cex" xmlns:w16cid="http://schemas.microsoft.com/office/word/2016/wordml/cid" xmlns:w16="http://schemas.microsoft.com/office/word/2018/wordml" xmlns:w16sdtdh="http://schemas.microsoft.com/office/word/2020/wordml/sdtdatahash" xmlns:w16se="http://schemas.microsoft.com/office/word/2015/wordml/symex" xmlns:wpg="http://schemas.microsoft.com/office/word/2010/wordprocessingGroup" xmlns:wpi="http://schemas.microsoft.com/office/word/2010/wordprocessingInk" xmlns:wne="http://schemas.microsoft.com/office/word/2006/wordml" xmlns:wps="http://schemas.microsoft.com/office/word/2010/wordprocessingShape" mc:Ignorable="w14 w15 w16se w16cid w16 w16cex w16sdtdh wp14">
+  <w:p>
+    <w:pPr>
+      <w:pStyle w:val="Footer"/>
+    </w:pPr>
     <w:r>
       <w:rPr>
         <w:color w:val="FF0000"/>
@@ -467,6 +683,16 @@
     <w:r>
       <w:t>}</w:t>
     </w:r>
+  </w:p>
+</w:ftr>
+</file>
+
+<file path=word/footer3.xml><?xml version="1.0" encoding="utf-8"?>
+<w:ftr xmlns:wpc="http://schemas.microsoft.com/office/word/2010/wordprocessingCanvas" xmlns:cx="http://schemas.microsoft.com/office/drawing/2014/chartex" xmlns:cx1="http://schemas.microsoft.com/office/drawing/2015/9/8/chartex" xmlns:cx2="http://schemas.microsoft.com/office/drawing/2015/10/21/chartex" xmlns:cx3="http://schemas.microsoft.com/office/drawing/2016/5/9/chartex" xmlns:cx4="http://schemas.microsoft.com/office/drawing/2016/5/10/chartex" xmlns:cx5="http://schemas.microsoft.com/office/drawing/2016/5/11/chartex" xmlns:cx6="http://schemas.microsoft.com/office/drawing/2016/5/12/chartex" xmlns:cx7="http://schemas.microsoft.com/office/drawing/2016/5/13/chartex" xmlns:cx8="http://schemas.microsoft.com/office/drawing/2016/5/14/chartex" xmlns:mc="http://schemas.openxmlformats.org/markup-compatibility/2006" xmlns:aink="http://schemas.microsoft.com/office/drawing/2016/ink" xmlns:am3d="http://schemas.microsoft.com/office/drawing/2017/model3d" xmlns:o="urn:schemas-microsoft-com:office:office" xmlns:oel="http://schemas.microsoft.com/office/2019/extlst" xmlns:r="http://schemas.openxmlformats.org/officeDocument/2006/relationships" xmlns:m="http://schemas.openxmlformats.org/officeDocument/2006/math" xmlns:v="urn:schemas-microsoft-com:vml" xmlns:wp14="http://schemas.microsoft.com/office/word/2010/wordprocessingDrawing" xmlns:wp="http://schemas.openxmlformats.org/drawingml/2006/wordprocessingDrawing" xmlns:w10="urn:schemas-microsoft-com:office:word" xmlns:w="http://schemas.openxmlformats.org/wordprocessingml/2006/main" xmlns:w14="http://schemas.microsoft.com/office/word/2010/wordml" xmlns:w15="http://schemas.microsoft.com/office/word/2012/wordml" xmlns:w16cex="http://schemas.microsoft.com/office/word/2018/wordml/cex" xmlns:w16cid="http://schemas.microsoft.com/office/word/2016/wordml/cid" xmlns:w16="http://schemas.microsoft.com/office/word/2018/wordml" xmlns:w16sdtdh="http://schemas.microsoft.com/office/word/2020/wordml/sdtdatahash" xmlns:w16se="http://schemas.microsoft.com/office/word/2015/wordml/symex" xmlns:wpg="http://schemas.microsoft.com/office/word/2010/wordprocessingGroup" xmlns:wpi="http://schemas.microsoft.com/office/word/2010/wordprocessingInk" xmlns:wne="http://schemas.microsoft.com/office/word/2006/wordml" xmlns:wps="http://schemas.microsoft.com/office/word/2010/wordprocessingShape" mc:Ignorable="w14 w15 w16se w16cid w16 w16cex w16sdtdh wp14">
+  <w:p>
+    <w:pPr>
+      <w:pStyle w:val="Footer"/>
+    </w:pPr>
   </w:p>
 </w:ftr>
 </file>
@@ -502,83 +728,308 @@
     <w:pPr>
       <w:pStyle w:val="Header"/>
     </w:pPr>
+  </w:p>
+</w:hdr>
+</file>
+
+<file path=word/header2.xml><?xml version="1.0" encoding="utf-8"?>
+<w:hdr xmlns:wpc="http://schemas.microsoft.com/office/word/2010/wordprocessingCanvas" xmlns:cx="http://schemas.microsoft.com/office/drawing/2014/chartex" xmlns:cx1="http://schemas.microsoft.com/office/drawing/2015/9/8/chartex" xmlns:cx2="http://schemas.microsoft.com/office/drawing/2015/10/21/chartex" xmlns:cx3="http://schemas.microsoft.com/office/drawing/2016/5/9/chartex" xmlns:cx4="http://schemas.microsoft.com/office/drawing/2016/5/10/chartex" xmlns:cx5="http://schemas.microsoft.com/office/drawing/2016/5/11/chartex" xmlns:cx6="http://schemas.microsoft.com/office/drawing/2016/5/12/chartex" xmlns:cx7="http://schemas.microsoft.com/office/drawing/2016/5/13/chartex" xmlns:cx8="http://schemas.microsoft.com/office/drawing/2016/5/14/chartex" xmlns:mc="http://schemas.openxmlformats.org/markup-compatibility/2006" xmlns:aink="http://schemas.microsoft.com/office/drawing/2016/ink" xmlns:am3d="http://schemas.microsoft.com/office/drawing/2017/model3d" xmlns:o="urn:schemas-microsoft-com:office:office" xmlns:oel="http://schemas.microsoft.com/office/2019/extlst" xmlns:r="http://schemas.openxmlformats.org/officeDocument/2006/relationships" xmlns:m="http://schemas.openxmlformats.org/officeDocument/2006/math" xmlns:v="urn:schemas-microsoft-com:vml" xmlns:wp14="http://schemas.microsoft.com/office/word/2010/wordprocessingDrawing" xmlns:wp="http://schemas.openxmlformats.org/drawingml/2006/wordprocessingDrawing" xmlns:w10="urn:schemas-microsoft-com:office:word" xmlns:w="http://schemas.openxmlformats.org/wordprocessingml/2006/main" xmlns:w14="http://schemas.microsoft.com/office/word/2010/wordml" xmlns:w15="http://schemas.microsoft.com/office/word/2012/wordml" xmlns:w16cex="http://schemas.microsoft.com/office/word/2018/wordml/cex" xmlns:w16cid="http://schemas.microsoft.com/office/word/2016/wordml/cid" xmlns:w16="http://schemas.microsoft.com/office/word/2018/wordml" xmlns:w16sdtdh="http://schemas.microsoft.com/office/word/2020/wordml/sdtdatahash" xmlns:w16se="http://schemas.microsoft.com/office/word/2015/wordml/symex" xmlns:wpg="http://schemas.microsoft.com/office/word/2010/wordprocessingGroup" xmlns:wpi="http://schemas.microsoft.com/office/word/2010/wordprocessingInk" xmlns:wne="http://schemas.microsoft.com/office/word/2006/wordml" xmlns:wps="http://schemas.microsoft.com/office/word/2010/wordprocessingShape" mc:Ignorable="w14 w15 w16se w16cid w16 w16cex w16sdtdh wp14">
+  <w:p>
+    <w:pPr>
+      <w:pStyle w:val="Header"/>
+    </w:pPr>
     <w:r>
       <w:rPr>
         <w:noProof/>
       </w:rPr>
-      <w:pict w14:anchorId="02AF25EC">
-        <v:shapetype id="_x0000_t202" coordsize="21600,21600" o:spt="202" path="m,l,21600r21600,l21600,xe">
-          <v:stroke joinstyle="miter"/>
-          <v:path gradientshapeok="t" o:connecttype="rect"/>
-        </v:shapetype>
-        <v:shape id="Zone de texte 2" o:spid="_x0000_s1026" type="#_x0000_t202" alt="" style="position:absolute;margin-left:338pt;margin-top:-1.5pt;width:145.6pt;height:57.6pt;z-index:251659264;visibility:visible;mso-wrap-style:square;mso-wrap-edited:f;mso-width-percent:0;mso-height-percent:0;mso-wrap-distance-left:9pt;mso-wrap-distance-top:0;mso-wrap-distance-right:9pt;mso-wrap-distance-bottom:0;mso-position-horizontal:absolute;mso-position-horizontal-relative:text;mso-position-vertical:absolute;mso-position-vertical-relative:text;mso-width-percent:0;mso-height-percent:0;mso-width-relative:margin;mso-height-relative:margin;v-text-anchor:top" strokecolor="white" strokeweight="2pt">
-          <v:textbox>
-            <w:txbxContent>
-              <w:p>
-                <w:r>
-                  <w:t>{</w:t>
-                </w:r>
-                <w:r>
-                  <w:t>course</w:t>
-                </w:r>
-                <w:r>
-                  <w:t>}</w:t>
-                </w:r>
-              </w:p>
-              <w:p>
-                <w:r>
-                  <w:t>{date}</w:t>
-                </w:r>
-              </w:p>
-            </w:txbxContent>
-          </v:textbox>
-        </v:shape>
-      </w:pict>
+      <mc:AlternateContent>
+        <mc:Choice Requires="wps">
+          <w:drawing>
+            <wp:anchor distT="0" distB="0" distL="114300" distR="114300" simplePos="0" relativeHeight="251659264" behindDoc="0" locked="0" layoutInCell="1" allowOverlap="1" wp14:anchorId="02AF25EC">
+              <wp:simplePos x="0" y="0"/>
+              <wp:positionH relativeFrom="column">
+                <wp:posOffset>4292600</wp:posOffset>
+              </wp:positionH>
+              <wp:positionV relativeFrom="paragraph">
+                <wp:posOffset>-19050</wp:posOffset>
+              </wp:positionV>
+              <wp:extent cx="1849120" cy="731520"/>
+              <wp:effectExtent l="12700" t="12700" r="5080" b="5080"/>
+              <wp:wrapNone/>
+              <wp:docPr id="821807570" name="Zone de texte 2"/>
+              <wp:cNvGraphicFramePr>
+                <a:graphicFrameLocks xmlns:a="http://schemas.openxmlformats.org/drawingml/2006/main"/>
+              </wp:cNvGraphicFramePr>
+              <a:graphic xmlns:a="http://schemas.openxmlformats.org/drawingml/2006/main">
+                <a:graphicData uri="http://schemas.microsoft.com/office/word/2010/wordprocessingShape">
+                  <wps:wsp>
+                    <wps:cNvSpPr txBox="1">
+                      <a:spLocks/>
+                    </wps:cNvSpPr>
+                    <wps:spPr bwMode="auto">
+                      <a:xfrm>
+                        <a:off x="0" y="0"/>
+                        <a:ext cx="1849120" cy="731520"/>
+                      </a:xfrm>
+                      <a:prstGeom prst="rect">
+                        <a:avLst/>
+                      </a:prstGeom>
+                      <a:solidFill>
+                        <a:srgbClr val="FFFFFF"/>
+                      </a:solidFill>
+                      <a:ln w="25400">
+                        <a:solidFill>
+                          <a:srgbClr val="FFFFFF"/>
+                        </a:solidFill>
+                        <a:miter lim="800000"/>
+                        <a:headEnd/>
+                        <a:tailEnd/>
+                      </a:ln>
+                    </wps:spPr>
+                    <wps:txbx>
+                      <w:txbxContent>
+                        <w:p>
+                          <w:r>
+                            <w:t>{date}</w:t>
+                          </w:r>
+                        </w:p>
+                      </w:txbxContent>
+                    </wps:txbx>
+                    <wps:bodyPr rot="0" vert="horz" wrap="square" lIns="91440" tIns="45720" rIns="91440" bIns="45720" anchor="t" anchorCtr="0" upright="1">
+                      <a:noAutofit/>
+                    </wps:bodyPr>
+                  </wps:wsp>
+                </a:graphicData>
+              </a:graphic>
+              <wp14:sizeRelH relativeFrom="margin">
+                <wp14:pctWidth>0</wp14:pctWidth>
+              </wp14:sizeRelH>
+              <wp14:sizeRelV relativeFrom="margin">
+                <wp14:pctHeight>0</wp14:pctHeight>
+              </wp14:sizeRelV>
+            </wp:anchor>
+          </w:drawing>
+        </mc:Choice>
+        <mc:Fallback>
+          <w:pict>
+            <v:shapetype w14:anchorId="02AF25EC" id="_x0000_t202" coordsize="21600,21600" o:spt="202" path="m,l,21600r21600,l21600,xe">
+              <v:stroke joinstyle="miter"/>
+              <v:path gradientshapeok="t" o:connecttype="rect"/>
+            </v:shapetype>
+            <v:shape id="Zone de texte 2" o:spid="_x0000_s1026" type="#_x0000_t202" style="position:absolute;margin-left:338pt;margin-top:-1.5pt;width:145.6pt;height:57.6pt;z-index:251659264;visibility:visible;mso-wrap-style:square;mso-width-percent:0;mso-height-percent:0;mso-wrap-distance-left:9pt;mso-wrap-distance-top:0;mso-wrap-distance-right:9pt;mso-wrap-distance-bottom:0;mso-position-horizontal:absolute;mso-position-horizontal-relative:text;mso-position-vertical:absolute;mso-position-vertical-relative:text;mso-width-percent:0;mso-height-percent:0;mso-width-relative:margin;mso-height-relative:margin;v-text-anchor:top" o:gfxdata="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" strokecolor="white" strokeweight="2pt">
+              <v:path arrowok="t"/>
+              <v:textbox>
+                <w:txbxContent>
+                  <w:p>
+                    <w:r>
+                      <w:t>{date}</w:t>
+                    </w:r>
+                  </w:p>
+                </w:txbxContent>
+              </v:textbox>
+            </v:shape>
+          </w:pict>
+        </mc:Fallback>
+      </mc:AlternateContent>
     </w:r>
     <w:r>
       <w:rPr>
         <w:noProof/>
       </w:rPr>
-      <w:pict w14:anchorId="44783FC2">
-        <v:shape id="Text Box 1" o:spid="_x0000_s1025" type="#_x0000_t202" style="position:absolute;margin-left:-20.3pt;margin-top:-6.5pt;width:196.95pt;height:74.75pt;z-index:251662336;visibility:visible;mso-wrap-style:square;mso-width-percent:0;mso-height-percent:0;mso-wrap-distance-left:9pt;mso-wrap-distance-top:0;mso-wrap-distance-right:9pt;mso-wrap-distance-bottom:0;mso-position-horizontal:absolute;mso-position-horizontal-relative:text;mso-position-vertical:absolute;mso-position-vertical-relative:text;mso-width-percent:0;mso-height-percent:0;mso-width-relative:margin;mso-height-relative:margin;v-text-anchor:top" o:gfxdata="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" filled="f" stroked="f">
-          <v:textbox>
-            <w:txbxContent>
-              <w:p>
-                <w:r>
-                  <w:t xml:space="preserve">Instructor: </w:t>
-                </w:r>
-                <w:r>
-                  <w:t>{</w:t>
-                </w:r>
-                <w:r>
-                  <w:t>instructor</w:t>
-                </w:r>
-                <w:r>
-                  <w:t xml:space="preserve">} </w:t>
-                </w:r>
-              </w:p>
-              <w:p>
-                <w:r>
-                  <w:t xml:space="preserve">Observer: </w:t>
-                </w:r>
-                <w:r>
-                  <w:t>{</w:t>
-                </w:r>
-                <w:r>
-                  <w:t>observer</w:t>
-                </w:r>
-                <w:r>
-                  <w:t>}</w:t>
-                </w:r>
-              </w:p>
-              <w:p/>
-              <w:p/>
-              <w:p/>
-              <w:p/>
-            </w:txbxContent>
-          </v:textbox>
-        </v:shape>
-      </w:pict>
+      <mc:AlternateContent>
+        <mc:Choice Requires="wps">
+          <w:drawing>
+            <wp:anchor distT="0" distB="0" distL="114300" distR="114300" simplePos="0" relativeHeight="251662336" behindDoc="0" locked="0" layoutInCell="1" allowOverlap="1" wp14:anchorId="44783FC2">
+              <wp:simplePos x="0" y="0"/>
+              <wp:positionH relativeFrom="column">
+                <wp:posOffset>-257810</wp:posOffset>
+              </wp:positionH>
+              <wp:positionV relativeFrom="paragraph">
+                <wp:posOffset>-82550</wp:posOffset>
+              </wp:positionV>
+              <wp:extent cx="2501265" cy="949325"/>
+              <wp:effectExtent l="0" t="0" r="0" b="0"/>
+              <wp:wrapNone/>
+              <wp:docPr id="477861535" name="Text Box 1"/>
+              <wp:cNvGraphicFramePr>
+                <a:graphicFrameLocks xmlns:a="http://schemas.openxmlformats.org/drawingml/2006/main"/>
+              </wp:cNvGraphicFramePr>
+              <a:graphic xmlns:a="http://schemas.openxmlformats.org/drawingml/2006/main">
+                <a:graphicData uri="http://schemas.microsoft.com/office/word/2010/wordprocessingShape">
+                  <wps:wsp>
+                    <wps:cNvSpPr txBox="1">
+                      <a:spLocks/>
+                    </wps:cNvSpPr>
+                    <wps:spPr bwMode="auto">
+                      <a:xfrm>
+                        <a:off x="0" y="0"/>
+                        <a:ext cx="2501265" cy="949325"/>
+                      </a:xfrm>
+                      <a:prstGeom prst="rect">
+                        <a:avLst/>
+                      </a:prstGeom>
+                      <a:noFill/>
+                      <a:ln w="9525">
+                        <a:noFill/>
+                        <a:miter lim="800000"/>
+                        <a:headEnd/>
+                        <a:tailEnd/>
+                      </a:ln>
+                    </wps:spPr>
+                    <wps:txbx>
+                      <w:txbxContent>
+                        <w:p>
+                          <w:pPr>
+                            <w:spacing w:line="240" w:lineRule="auto"/>
+                          </w:pPr>
+                          <w:r>
+                            <w:t xml:space="preserve">Instructor: </w:t>
+                          </w:r>
+                          <w:r>
+                            <w:t>{</w:t>
+                          </w:r>
+                          <w:r>
+                            <w:t>instructor</w:t>
+                          </w:r>
+                          <w:r>
+                            <w:t xml:space="preserve">} </w:t>
+                          </w:r>
+                        </w:p>
+                        <w:p>
+                          <w:pPr>
+                            <w:spacing w:line="240" w:lineRule="auto"/>
+                          </w:pPr>
+                          <w:r>
+                            <w:t xml:space="preserve">Observer: </w:t>
+                          </w:r>
+                          <w:r>
+                            <w:t>{</w:t>
+                          </w:r>
+                          <w:r>
+                            <w:t>observer</w:t>
+                          </w:r>
+                          <w:r>
+                            <w:t>}</w:t>
+                          </w:r>
+                        </w:p>
+                        <w:p>
+                          <w:pPr>
+                            <w:spacing w:line="240" w:lineRule="auto"/>
+                          </w:pPr>
+                          <w:r>
+                            <w:t>Course: {course}</w:t>
+                          </w:r>
+                        </w:p>
+                        <w:p>
+                          <w:pPr>
+                            <w:spacing w:line="240" w:lineRule="auto"/>
+                          </w:pPr>
+                        </w:p>
+                        <w:p>
+                          <w:pPr>
+                            <w:spacing w:line="240" w:lineRule="auto"/>
+                          </w:pPr>
+                        </w:p>
+                        <w:p>
+                          <w:pPr>
+                            <w:spacing w:line="240" w:lineRule="auto"/>
+                          </w:pPr>
+                        </w:p>
+                        <w:p>
+                          <w:pPr>
+                            <w:spacing w:line="240" w:lineRule="auto"/>
+                          </w:pPr>
+                        </w:p>
+                      </w:txbxContent>
+                    </wps:txbx>
+                    <wps:bodyPr rot="0" vert="horz" wrap="square" lIns="91440" tIns="45720" rIns="91440" bIns="45720" anchor="t" anchorCtr="0">
+                      <a:noAutofit/>
+                    </wps:bodyPr>
+                  </wps:wsp>
+                </a:graphicData>
+              </a:graphic>
+              <wp14:sizeRelH relativeFrom="margin">
+                <wp14:pctWidth>0</wp14:pctWidth>
+              </wp14:sizeRelH>
+              <wp14:sizeRelV relativeFrom="margin">
+                <wp14:pctHeight>0</wp14:pctHeight>
+              </wp14:sizeRelV>
+            </wp:anchor>
+          </w:drawing>
+        </mc:Choice>
+        <mc:Fallback>
+          <w:pict>
+            <v:shape w14:anchorId="44783FC2" id="Text Box 1" o:spid="_x0000_s1027" type="#_x0000_t202" style="position:absolute;margin-left:-20.3pt;margin-top:-6.5pt;width:196.95pt;height:74.75pt;z-index:251662336;visibility:visible;mso-wrap-style:square;mso-width-percent:0;mso-height-percent:0;mso-wrap-distance-left:9pt;mso-wrap-distance-top:0;mso-wrap-distance-right:9pt;mso-wrap-distance-bottom:0;mso-position-horizontal:absolute;mso-position-horizontal-relative:text;mso-position-vertical:absolute;mso-position-vertical-relative:text;mso-width-percent:0;mso-height-percent:0;mso-width-relative:margin;mso-height-relative:margin;v-text-anchor:top" o:gfxdata="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" filled="f" stroked="f">
+              <v:textbox>
+                <w:txbxContent>
+                  <w:p>
+                    <w:pPr>
+                      <w:spacing w:line="240" w:lineRule="auto"/>
+                    </w:pPr>
+                    <w:r>
+                      <w:t xml:space="preserve">Instructor: </w:t>
+                    </w:r>
+                    <w:r>
+                      <w:t>{</w:t>
+                    </w:r>
+                    <w:r>
+                      <w:t>instructor</w:t>
+                    </w:r>
+                    <w:r>
+                      <w:t xml:space="preserve">} </w:t>
+                    </w:r>
+                  </w:p>
+                  <w:p>
+                    <w:pPr>
+                      <w:spacing w:line="240" w:lineRule="auto"/>
+                    </w:pPr>
+                    <w:r>
+                      <w:t xml:space="preserve">Observer: </w:t>
+                    </w:r>
+                    <w:r>
+                      <w:t>{</w:t>
+                    </w:r>
+                    <w:r>
+                      <w:t>observer</w:t>
+                    </w:r>
+                    <w:r>
+                      <w:t>}</w:t>
+                    </w:r>
+                  </w:p>
+                  <w:p>
+                    <w:pPr>
+                      <w:spacing w:line="240" w:lineRule="auto"/>
+                    </w:pPr>
+                    <w:r>
+                      <w:t>Course: {course}</w:t>
+                    </w:r>
+                  </w:p>
+                  <w:p>
+                    <w:pPr>
+                      <w:spacing w:line="240" w:lineRule="auto"/>
+                    </w:pPr>
+                  </w:p>
+                  <w:p>
+                    <w:pPr>
+                      <w:spacing w:line="240" w:lineRule="auto"/>
+                    </w:pPr>
+                  </w:p>
+                  <w:p>
+                    <w:pPr>
+                      <w:spacing w:line="240" w:lineRule="auto"/>
+                    </w:pPr>
+                  </w:p>
+                  <w:p>
+                    <w:pPr>
+                      <w:spacing w:line="240" w:lineRule="auto"/>
+                    </w:pPr>
+                  </w:p>
+                </w:txbxContent>
+              </v:textbox>
+            </v:shape>
+          </w:pict>
+        </mc:Fallback>
+      </mc:AlternateContent>
     </w:r>
   </w:p>
   <w:p>
@@ -586,6 +1037,16 @@
       <w:pStyle w:val="Header"/>
     </w:pPr>
   </w:p>
+  <w:p>
+    <w:pPr>
+      <w:pStyle w:val="Header"/>
+    </w:pPr>
+  </w:p>
+</w:hdr>
+</file>
+
+<file path=word/header3.xml><?xml version="1.0" encoding="utf-8"?>
+<w:hdr xmlns:wpc="http://schemas.microsoft.com/office/word/2010/wordprocessingCanvas" xmlns:cx="http://schemas.microsoft.com/office/drawing/2014/chartex" xmlns:cx1="http://schemas.microsoft.com/office/drawing/2015/9/8/chartex" xmlns:cx2="http://schemas.microsoft.com/office/drawing/2015/10/21/chartex" xmlns:cx3="http://schemas.microsoft.com/office/drawing/2016/5/9/chartex" xmlns:cx4="http://schemas.microsoft.com/office/drawing/2016/5/10/chartex" xmlns:cx5="http://schemas.microsoft.com/office/drawing/2016/5/11/chartex" xmlns:cx6="http://schemas.microsoft.com/office/drawing/2016/5/12/chartex" xmlns:cx7="http://schemas.microsoft.com/office/drawing/2016/5/13/chartex" xmlns:cx8="http://schemas.microsoft.com/office/drawing/2016/5/14/chartex" xmlns:mc="http://schemas.openxmlformats.org/markup-compatibility/2006" xmlns:aink="http://schemas.microsoft.com/office/drawing/2016/ink" xmlns:am3d="http://schemas.microsoft.com/office/drawing/2017/model3d" xmlns:o="urn:schemas-microsoft-com:office:office" xmlns:oel="http://schemas.microsoft.com/office/2019/extlst" xmlns:r="http://schemas.openxmlformats.org/officeDocument/2006/relationships" xmlns:m="http://schemas.openxmlformats.org/officeDocument/2006/math" xmlns:v="urn:schemas-microsoft-com:vml" xmlns:wp14="http://schemas.microsoft.com/office/word/2010/wordprocessingDrawing" xmlns:wp="http://schemas.openxmlformats.org/drawingml/2006/wordprocessingDrawing" xmlns:w10="urn:schemas-microsoft-com:office:word" xmlns:w="http://schemas.openxmlformats.org/wordprocessingml/2006/main" xmlns:w14="http://schemas.microsoft.com/office/word/2010/wordml" xmlns:w15="http://schemas.microsoft.com/office/word/2012/wordml" xmlns:w16cex="http://schemas.microsoft.com/office/word/2018/wordml/cex" xmlns:w16cid="http://schemas.microsoft.com/office/word/2016/wordml/cid" xmlns:w16="http://schemas.microsoft.com/office/word/2018/wordml" xmlns:w16sdtdh="http://schemas.microsoft.com/office/word/2020/wordml/sdtdatahash" xmlns:w16se="http://schemas.microsoft.com/office/word/2015/wordml/symex" xmlns:wpg="http://schemas.microsoft.com/office/word/2010/wordprocessingGroup" xmlns:wpi="http://schemas.microsoft.com/office/word/2010/wordprocessingInk" xmlns:wne="http://schemas.microsoft.com/office/word/2006/wordml" xmlns:wps="http://schemas.microsoft.com/office/word/2010/wordprocessingShape" mc:Ignorable="w14 w15 w16se w16cid w16 w16cex w16sdtdh wp14">
   <w:p>
     <w:pPr>
       <w:pStyle w:val="Header"/>
@@ -1329,6 +1790,360 @@
       </w:tcPr>
     </w:tblStylePr>
   </w:style>
+  <w:style w:type="table" w:styleId="TableGridLight">
+    <w:name w:val="Grid Table Light"/>
+    <w:basedOn w:val="TableNormal"/>
+    <w:uiPriority w:val="40"/>
+    <w:rsid w:val="00145616"/>
+    <w:tblPr>
+      <w:tblBorders>
+        <w:top w:val="single" w:sz="4" w:space="0" w:color="BFBFBF" w:themeColor="background1" w:themeShade="BF"/>
+        <w:left w:val="single" w:sz="4" w:space="0" w:color="BFBFBF" w:themeColor="background1" w:themeShade="BF"/>
+        <w:bottom w:val="single" w:sz="4" w:space="0" w:color="BFBFBF" w:themeColor="background1" w:themeShade="BF"/>
+        <w:right w:val="single" w:sz="4" w:space="0" w:color="BFBFBF" w:themeColor="background1" w:themeShade="BF"/>
+        <w:insideH w:val="single" w:sz="4" w:space="0" w:color="BFBFBF" w:themeColor="background1" w:themeShade="BF"/>
+        <w:insideV w:val="single" w:sz="4" w:space="0" w:color="BFBFBF" w:themeColor="background1" w:themeShade="BF"/>
+      </w:tblBorders>
+    </w:tblPr>
+  </w:style>
+  <w:style w:type="table" w:styleId="PlainTable3">
+    <w:name w:val="Plain Table 3"/>
+    <w:basedOn w:val="TableNormal"/>
+    <w:uiPriority w:val="43"/>
+    <w:rsid w:val="00C24E90"/>
+    <w:tblPr>
+      <w:tblStyleRowBandSize w:val="1"/>
+      <w:tblStyleColBandSize w:val="1"/>
+    </w:tblPr>
+    <w:tblStylePr w:type="firstRow">
+      <w:rPr>
+        <w:b/>
+        <w:bCs/>
+        <w:caps/>
+      </w:rPr>
+      <w:tblPr/>
+      <w:tcPr>
+        <w:tcBorders>
+          <w:bottom w:val="single" w:sz="4" w:space="0" w:color="7F7F7F" w:themeColor="text1" w:themeTint="80"/>
+        </w:tcBorders>
+      </w:tcPr>
+    </w:tblStylePr>
+    <w:tblStylePr w:type="lastRow">
+      <w:rPr>
+        <w:b/>
+        <w:bCs/>
+        <w:caps/>
+      </w:rPr>
+      <w:tblPr/>
+      <w:tcPr>
+        <w:tcBorders>
+          <w:top w:val="nil"/>
+        </w:tcBorders>
+      </w:tcPr>
+    </w:tblStylePr>
+    <w:tblStylePr w:type="firstCol">
+      <w:rPr>
+        <w:b/>
+        <w:bCs/>
+        <w:caps/>
+      </w:rPr>
+      <w:tblPr/>
+      <w:tcPr>
+        <w:tcBorders>
+          <w:right w:val="single" w:sz="4" w:space="0" w:color="7F7F7F" w:themeColor="text1" w:themeTint="80"/>
+        </w:tcBorders>
+      </w:tcPr>
+    </w:tblStylePr>
+    <w:tblStylePr w:type="lastCol">
+      <w:rPr>
+        <w:b/>
+        <w:bCs/>
+        <w:caps/>
+      </w:rPr>
+      <w:tblPr/>
+      <w:tcPr>
+        <w:tcBorders>
+          <w:left w:val="nil"/>
+        </w:tcBorders>
+      </w:tcPr>
+    </w:tblStylePr>
+    <w:tblStylePr w:type="band1Vert">
+      <w:tblPr/>
+      <w:tcPr>
+        <w:shd w:val="clear" w:color="auto" w:fill="F2F2F2" w:themeFill="background1" w:themeFillShade="F2"/>
+      </w:tcPr>
+    </w:tblStylePr>
+    <w:tblStylePr w:type="band1Horz">
+      <w:tblPr/>
+      <w:tcPr>
+        <w:shd w:val="clear" w:color="auto" w:fill="F2F2F2" w:themeFill="background1" w:themeFillShade="F2"/>
+      </w:tcPr>
+    </w:tblStylePr>
+    <w:tblStylePr w:type="neCell">
+      <w:tblPr/>
+      <w:tcPr>
+        <w:tcBorders>
+          <w:left w:val="nil"/>
+        </w:tcBorders>
+      </w:tcPr>
+    </w:tblStylePr>
+    <w:tblStylePr w:type="nwCell">
+      <w:tblPr/>
+      <w:tcPr>
+        <w:tcBorders>
+          <w:right w:val="nil"/>
+        </w:tcBorders>
+      </w:tcPr>
+    </w:tblStylePr>
+  </w:style>
+  <w:style w:type="table" w:styleId="PlainTable5">
+    <w:name w:val="Plain Table 5"/>
+    <w:basedOn w:val="TableNormal"/>
+    <w:uiPriority w:val="45"/>
+    <w:rsid w:val="00C24E90"/>
+    <w:tblPr>
+      <w:tblStyleRowBandSize w:val="1"/>
+      <w:tblStyleColBandSize w:val="1"/>
+    </w:tblPr>
+    <w:tblStylePr w:type="firstRow">
+      <w:rPr>
+        <w:rFonts w:asciiTheme="majorHAnsi" w:eastAsiaTheme="majorEastAsia" w:hAnsiTheme="majorHAnsi" w:cstheme="majorBidi"/>
+        <w:i/>
+        <w:iCs/>
+        <w:sz w:val="26"/>
+      </w:rPr>
+      <w:tblPr/>
+      <w:tcPr>
+        <w:tcBorders>
+          <w:bottom w:val="single" w:sz="4" w:space="0" w:color="7F7F7F" w:themeColor="text1" w:themeTint="80"/>
+        </w:tcBorders>
+        <w:shd w:val="clear" w:color="auto" w:fill="FFFFFF" w:themeFill="background1"/>
+      </w:tcPr>
+    </w:tblStylePr>
+    <w:tblStylePr w:type="lastRow">
+      <w:rPr>
+        <w:rFonts w:asciiTheme="majorHAnsi" w:eastAsiaTheme="majorEastAsia" w:hAnsiTheme="majorHAnsi" w:cstheme="majorBidi"/>
+        <w:i/>
+        <w:iCs/>
+        <w:sz w:val="26"/>
+      </w:rPr>
+      <w:tblPr/>
+      <w:tcPr>
+        <w:tcBorders>
+          <w:top w:val="single" w:sz="4" w:space="0" w:color="7F7F7F" w:themeColor="text1" w:themeTint="80"/>
+        </w:tcBorders>
+        <w:shd w:val="clear" w:color="auto" w:fill="FFFFFF" w:themeFill="background1"/>
+      </w:tcPr>
+    </w:tblStylePr>
+    <w:tblStylePr w:type="firstCol">
+      <w:pPr>
+        <w:jc w:val="right"/>
+      </w:pPr>
+      <w:rPr>
+        <w:rFonts w:asciiTheme="majorHAnsi" w:eastAsiaTheme="majorEastAsia" w:hAnsiTheme="majorHAnsi" w:cstheme="majorBidi"/>
+        <w:i/>
+        <w:iCs/>
+        <w:sz w:val="26"/>
+      </w:rPr>
+      <w:tblPr/>
+      <w:tcPr>
+        <w:tcBorders>
+          <w:right w:val="single" w:sz="4" w:space="0" w:color="7F7F7F" w:themeColor="text1" w:themeTint="80"/>
+        </w:tcBorders>
+        <w:shd w:val="clear" w:color="auto" w:fill="FFFFFF" w:themeFill="background1"/>
+      </w:tcPr>
+    </w:tblStylePr>
+    <w:tblStylePr w:type="lastCol">
+      <w:rPr>
+        <w:rFonts w:asciiTheme="majorHAnsi" w:eastAsiaTheme="majorEastAsia" w:hAnsiTheme="majorHAnsi" w:cstheme="majorBidi"/>
+        <w:i/>
+        <w:iCs/>
+        <w:sz w:val="26"/>
+      </w:rPr>
+      <w:tblPr/>
+      <w:tcPr>
+        <w:tcBorders>
+          <w:left w:val="single" w:sz="4" w:space="0" w:color="7F7F7F" w:themeColor="text1" w:themeTint="80"/>
+        </w:tcBorders>
+        <w:shd w:val="clear" w:color="auto" w:fill="FFFFFF" w:themeFill="background1"/>
+      </w:tcPr>
+    </w:tblStylePr>
+    <w:tblStylePr w:type="band1Vert">
+      <w:tblPr/>
+      <w:tcPr>
+        <w:shd w:val="clear" w:color="auto" w:fill="F2F2F2" w:themeFill="background1" w:themeFillShade="F2"/>
+      </w:tcPr>
+    </w:tblStylePr>
+    <w:tblStylePr w:type="band1Horz">
+      <w:tblPr/>
+      <w:tcPr>
+        <w:shd w:val="clear" w:color="auto" w:fill="F2F2F2" w:themeFill="background1" w:themeFillShade="F2"/>
+      </w:tcPr>
+    </w:tblStylePr>
+    <w:tblStylePr w:type="neCell">
+      <w:tblPr/>
+      <w:tcPr>
+        <w:tcBorders>
+          <w:left w:val="nil"/>
+        </w:tcBorders>
+      </w:tcPr>
+    </w:tblStylePr>
+    <w:tblStylePr w:type="nwCell">
+      <w:tblPr/>
+      <w:tcPr>
+        <w:tcBorders>
+          <w:right w:val="nil"/>
+        </w:tcBorders>
+      </w:tcPr>
+    </w:tblStylePr>
+    <w:tblStylePr w:type="seCell">
+      <w:tblPr/>
+      <w:tcPr>
+        <w:tcBorders>
+          <w:left w:val="nil"/>
+        </w:tcBorders>
+      </w:tcPr>
+    </w:tblStylePr>
+    <w:tblStylePr w:type="swCell">
+      <w:tblPr/>
+      <w:tcPr>
+        <w:tcBorders>
+          <w:right w:val="nil"/>
+        </w:tcBorders>
+      </w:tcPr>
+    </w:tblStylePr>
+  </w:style>
+  <w:style w:type="table" w:styleId="GridTable1Light">
+    <w:name w:val="Grid Table 1 Light"/>
+    <w:basedOn w:val="TableNormal"/>
+    <w:uiPriority w:val="46"/>
+    <w:rsid w:val="00A715C9"/>
+    <w:tblPr>
+      <w:tblStyleRowBandSize w:val="1"/>
+      <w:tblStyleColBandSize w:val="1"/>
+      <w:tblBorders>
+        <w:top w:val="single" w:sz="4" w:space="0" w:color="999999" w:themeColor="text1" w:themeTint="66"/>
+        <w:left w:val="single" w:sz="4" w:space="0" w:color="999999" w:themeColor="text1" w:themeTint="66"/>
+        <w:bottom w:val="single" w:sz="4" w:space="0" w:color="999999" w:themeColor="text1" w:themeTint="66"/>
+        <w:right w:val="single" w:sz="4" w:space="0" w:color="999999" w:themeColor="text1" w:themeTint="66"/>
+        <w:insideH w:val="single" w:sz="4" w:space="0" w:color="999999" w:themeColor="text1" w:themeTint="66"/>
+        <w:insideV w:val="single" w:sz="4" w:space="0" w:color="999999" w:themeColor="text1" w:themeTint="66"/>
+      </w:tblBorders>
+    </w:tblPr>
+    <w:tblStylePr w:type="firstRow">
+      <w:rPr>
+        <w:b/>
+        <w:bCs/>
+      </w:rPr>
+      <w:tblPr/>
+      <w:tcPr>
+        <w:tcBorders>
+          <w:bottom w:val="single" w:sz="12" w:space="0" w:color="666666" w:themeColor="text1" w:themeTint="99"/>
+        </w:tcBorders>
+      </w:tcPr>
+    </w:tblStylePr>
+    <w:tblStylePr w:type="lastRow">
+      <w:rPr>
+        <w:b/>
+        <w:bCs/>
+      </w:rPr>
+      <w:tblPr/>
+      <w:tcPr>
+        <w:tcBorders>
+          <w:top w:val="double" w:sz="2" w:space="0" w:color="666666" w:themeColor="text1" w:themeTint="99"/>
+        </w:tcBorders>
+      </w:tcPr>
+    </w:tblStylePr>
+    <w:tblStylePr w:type="firstCol">
+      <w:rPr>
+        <w:b/>
+        <w:bCs/>
+      </w:rPr>
+    </w:tblStylePr>
+    <w:tblStylePr w:type="lastCol">
+      <w:rPr>
+        <w:b/>
+        <w:bCs/>
+      </w:rPr>
+    </w:tblStylePr>
+  </w:style>
+  <w:style w:type="table" w:styleId="PlainTable2">
+    <w:name w:val="Plain Table 2"/>
+    <w:basedOn w:val="TableNormal"/>
+    <w:uiPriority w:val="42"/>
+    <w:rsid w:val="0068021C"/>
+    <w:tblPr>
+      <w:tblStyleRowBandSize w:val="1"/>
+      <w:tblStyleColBandSize w:val="1"/>
+      <w:tblBorders>
+        <w:top w:val="single" w:sz="4" w:space="0" w:color="7F7F7F" w:themeColor="text1" w:themeTint="80"/>
+        <w:bottom w:val="single" w:sz="4" w:space="0" w:color="7F7F7F" w:themeColor="text1" w:themeTint="80"/>
+      </w:tblBorders>
+    </w:tblPr>
+    <w:tblStylePr w:type="firstRow">
+      <w:rPr>
+        <w:b/>
+        <w:bCs/>
+      </w:rPr>
+      <w:tblPr/>
+      <w:tcPr>
+        <w:tcBorders>
+          <w:bottom w:val="single" w:sz="4" w:space="0" w:color="7F7F7F" w:themeColor="text1" w:themeTint="80"/>
+        </w:tcBorders>
+      </w:tcPr>
+    </w:tblStylePr>
+    <w:tblStylePr w:type="lastRow">
+      <w:rPr>
+        <w:b/>
+        <w:bCs/>
+      </w:rPr>
+      <w:tblPr/>
+      <w:tcPr>
+        <w:tcBorders>
+          <w:top w:val="single" w:sz="4" w:space="0" w:color="7F7F7F" w:themeColor="text1" w:themeTint="80"/>
+        </w:tcBorders>
+      </w:tcPr>
+    </w:tblStylePr>
+    <w:tblStylePr w:type="firstCol">
+      <w:rPr>
+        <w:b/>
+        <w:bCs/>
+      </w:rPr>
+    </w:tblStylePr>
+    <w:tblStylePr w:type="lastCol">
+      <w:rPr>
+        <w:b/>
+        <w:bCs/>
+      </w:rPr>
+    </w:tblStylePr>
+    <w:tblStylePr w:type="band1Vert">
+      <w:tblPr/>
+      <w:tcPr>
+        <w:tcBorders>
+          <w:left w:val="single" w:sz="4" w:space="0" w:color="7F7F7F" w:themeColor="text1" w:themeTint="80"/>
+          <w:right w:val="single" w:sz="4" w:space="0" w:color="7F7F7F" w:themeColor="text1" w:themeTint="80"/>
+        </w:tcBorders>
+      </w:tcPr>
+    </w:tblStylePr>
+    <w:tblStylePr w:type="band2Vert">
+      <w:tblPr/>
+      <w:tcPr>
+        <w:tcBorders>
+          <w:left w:val="single" w:sz="4" w:space="0" w:color="7F7F7F" w:themeColor="text1" w:themeTint="80"/>
+          <w:right w:val="single" w:sz="4" w:space="0" w:color="7F7F7F" w:themeColor="text1" w:themeTint="80"/>
+        </w:tcBorders>
+      </w:tcPr>
+    </w:tblStylePr>
+    <w:tblStylePr w:type="band1Horz">
+      <w:tblPr/>
+      <w:tcPr>
+        <w:tcBorders>
+          <w:top w:val="single" w:sz="4" w:space="0" w:color="7F7F7F" w:themeColor="text1" w:themeTint="80"/>
+          <w:bottom w:val="single" w:sz="4" w:space="0" w:color="7F7F7F" w:themeColor="text1" w:themeTint="80"/>
+        </w:tcBorders>
+      </w:tcPr>
+    </w:tblStylePr>
+  </w:style>
 </w:styles>
 </file>
 

</xml_diff>

<commit_message>
validate number for date input and template update
</commit_message>
<xml_diff>
--- a/public/template.docx
+++ b/public/template.docx
@@ -2,34 +2,153 @@
 <file path=word/document.xml><?xml version="1.0" encoding="utf-8"?>
 <w:document xmlns:wpc="http://schemas.microsoft.com/office/word/2010/wordprocessingCanvas" xmlns:cx="http://schemas.microsoft.com/office/drawing/2014/chartex" xmlns:cx1="http://schemas.microsoft.com/office/drawing/2015/9/8/chartex" xmlns:cx2="http://schemas.microsoft.com/office/drawing/2015/10/21/chartex" xmlns:cx3="http://schemas.microsoft.com/office/drawing/2016/5/9/chartex" xmlns:cx4="http://schemas.microsoft.com/office/drawing/2016/5/10/chartex" xmlns:cx5="http://schemas.microsoft.com/office/drawing/2016/5/11/chartex" xmlns:cx6="http://schemas.microsoft.com/office/drawing/2016/5/12/chartex" xmlns:cx7="http://schemas.microsoft.com/office/drawing/2016/5/13/chartex" xmlns:cx8="http://schemas.microsoft.com/office/drawing/2016/5/14/chartex" xmlns:mc="http://schemas.openxmlformats.org/markup-compatibility/2006" xmlns:aink="http://schemas.microsoft.com/office/drawing/2016/ink" xmlns:am3d="http://schemas.microsoft.com/office/drawing/2017/model3d" xmlns:o="urn:schemas-microsoft-com:office:office" xmlns:oel="http://schemas.microsoft.com/office/2019/extlst" xmlns:r="http://schemas.openxmlformats.org/officeDocument/2006/relationships" xmlns:m="http://schemas.openxmlformats.org/officeDocument/2006/math" xmlns:v="urn:schemas-microsoft-com:vml" xmlns:wp14="http://schemas.microsoft.com/office/word/2010/wordprocessingDrawing" xmlns:wp="http://schemas.openxmlformats.org/drawingml/2006/wordprocessingDrawing" xmlns:w10="urn:schemas-microsoft-com:office:word" xmlns:w="http://schemas.openxmlformats.org/wordprocessingml/2006/main" xmlns:w14="http://schemas.microsoft.com/office/word/2010/wordml" xmlns:w15="http://schemas.microsoft.com/office/word/2012/wordml" xmlns:w16cex="http://schemas.microsoft.com/office/word/2018/wordml/cex" xmlns:w16cid="http://schemas.microsoft.com/office/word/2016/wordml/cid" xmlns:w16="http://schemas.microsoft.com/office/word/2018/wordml" xmlns:w16sdtdh="http://schemas.microsoft.com/office/word/2020/wordml/sdtdatahash" xmlns:w16se="http://schemas.microsoft.com/office/word/2015/wordml/symex" xmlns:wpg="http://schemas.microsoft.com/office/word/2010/wordprocessingGroup" xmlns:wpi="http://schemas.microsoft.com/office/word/2010/wordprocessingInk" xmlns:wne="http://schemas.microsoft.com/office/word/2006/wordml" xmlns:wps="http://schemas.microsoft.com/office/word/2010/wordprocessingShape" mc:Ignorable="w14 w15 w16se w16cid w16 w16cex w16sdtdh wp14">
   <w:body>
+    <w:p>
+      <w:r>
+        <w:t xml:space="preserve">Instructor: </w:t>
+      </w:r>
+      <w:r>
+        <w:fldChar w:fldCharType="begin">
+          <w:ffData>
+            <w:name w:val="Text4"/>
+            <w:enabled/>
+            <w:calcOnExit w:val="0"/>
+            <w:textInput/>
+          </w:ffData>
+        </w:fldChar>
+      </w:r>
+      <w:bookmarkStart w:id="0" w:name="Text4"/>
+      <w:r>
+        <w:instrText xml:space="preserve"> FORMTEXT </w:instrText>
+      </w:r>
+      <w:r>
+        <w:fldChar w:fldCharType="separate"/>
+      </w:r>
+      <w:r>
+        <w:t>{instructor}</w:t>
+      </w:r>
+    </w:p>
+    <w:p>
+      <w:r>
+        <w:fldChar w:fldCharType="end"/>
+      </w:r>
+      <w:bookmarkEnd w:id="0"/>
+      <w:r>
+        <w:t xml:space="preserve">Observer: </w:t>
+      </w:r>
+      <w:r>
+        <w:fldChar w:fldCharType="begin">
+          <w:ffData>
+            <w:name w:val="Text5"/>
+            <w:enabled/>
+            <w:calcOnExit w:val="0"/>
+            <w:textInput/>
+          </w:ffData>
+        </w:fldChar>
+      </w:r>
+      <w:bookmarkStart w:id="1" w:name="Text5"/>
+      <w:r>
+        <w:instrText xml:space="preserve"> FORMTEXT </w:instrText>
+      </w:r>
+      <w:r>
+        <w:fldChar w:fldCharType="separate"/>
+      </w:r>
+      <w:r>
+        <w:t>{observer}</w:t>
+      </w:r>
+    </w:p>
+    <w:p>
+      <w:r>
+        <w:fldChar w:fldCharType="end"/>
+      </w:r>
+      <w:bookmarkEnd w:id="1"/>
+      <w:r>
+        <w:t xml:space="preserve">Course: </w:t>
+      </w:r>
+      <w:r>
+        <w:fldChar w:fldCharType="begin">
+          <w:ffData>
+            <w:name w:val="Text6"/>
+            <w:enabled/>
+            <w:calcOnExit w:val="0"/>
+            <w:textInput/>
+          </w:ffData>
+        </w:fldChar>
+      </w:r>
+      <w:bookmarkStart w:id="2" w:name="Text6"/>
+      <w:r>
+        <w:instrText xml:space="preserve"> FORMTEXT </w:instrText>
+      </w:r>
+      <w:r>
+        <w:fldChar w:fldCharType="separate"/>
+      </w:r>
+      <w:r>
+        <w:rPr>
+          <w:noProof/>
+        </w:rPr>
+        <w:t>{course}</w:t>
+      </w:r>
+      <w:r>
+        <w:fldChar w:fldCharType="end"/>
+      </w:r>
+      <w:bookmarkEnd w:id="2"/>
+    </w:p>
+    <w:p>
+      <w:r>
+        <w:t xml:space="preserve">Date: </w:t>
+      </w:r>
+      <w:r>
+        <w:fldChar w:fldCharType="begin">
+          <w:ffData>
+            <w:name w:val="Text7"/>
+            <w:enabled/>
+            <w:calcOnExit w:val="0"/>
+            <w:textInput/>
+          </w:ffData>
+        </w:fldChar>
+      </w:r>
+      <w:bookmarkStart w:id="3" w:name="Text7"/>
+      <w:r>
+        <w:instrText xml:space="preserve"> FORMTEXT </w:instrText>
+      </w:r>
+      <w:r>
+        <w:fldChar w:fldCharType="separate"/>
+      </w:r>
+      <w:r>
+        <w:rPr>
+          <w:noProof/>
+        </w:rPr>
+        <w:t>{date}</w:t>
+      </w:r>
+      <w:r>
+        <w:fldChar w:fldCharType="end"/>
+      </w:r>
+      <w:bookmarkEnd w:id="3"/>
+    </w:p>
     <w:tbl>
       <w:tblPr>
-        <w:tblStyle w:val="PlainTable5"/>
-        <w:tblW w:w="10748" w:type="dxa"/>
-        <w:tblInd w:w="-838" w:type="dxa"/>
+        <w:tblStyle w:val="TableGrid"/>
+        <w:tblW w:w="10800" w:type="dxa"/>
+        <w:tblInd w:w="-5" w:type="dxa"/>
         <w:tblLook w:val="04A0" w:firstRow="1" w:lastRow="0" w:firstColumn="1" w:lastColumn="0" w:noHBand="0" w:noVBand="1"/>
       </w:tblPr>
       <w:tblGrid>
-        <w:gridCol w:w="7365"/>
-        <w:gridCol w:w="3383"/>
+        <w:gridCol w:w="7380"/>
+        <w:gridCol w:w="1080"/>
+        <w:gridCol w:w="1170"/>
+        <w:gridCol w:w="1170"/>
       </w:tblGrid>
       <w:tr>
         <w:trPr>
-          <w:cnfStyle w:val="100000000000" w:firstRow="1" w:lastRow="0" w:firstColumn="0" w:lastColumn="0" w:oddVBand="0" w:evenVBand="0" w:oddHBand="0" w:evenHBand="0" w:firstRowFirstColumn="0" w:firstRowLastColumn="0" w:lastRowFirstColumn="0" w:lastRowLastColumn="0"/>
-          <w:trHeight w:val="1175"/>
+          <w:trHeight w:val="504"/>
         </w:trPr>
         <w:tc>
           <w:tcPr>
-            <w:cnfStyle w:val="001000000100" w:firstRow="0" w:lastRow="0" w:firstColumn="1" w:lastColumn="0" w:oddVBand="0" w:evenVBand="0" w:oddHBand="0" w:evenHBand="0" w:firstRowFirstColumn="1" w:firstRowLastColumn="0" w:lastRowFirstColumn="0" w:lastRowLastColumn="0"/>
-            <w:tcW w:w="7561" w:type="dxa"/>
+            <w:tcW w:w="7380" w:type="dxa"/>
           </w:tcPr>
           <w:p>
             <w:pPr>
+              <w:spacing w:after="0" w:line="240" w:lineRule="auto"/>
               <w:jc w:val="center"/>
-              <w:rPr>
-                <w:b/>
-                <w:bCs/>
-              </w:rPr>
             </w:pPr>
             <w:r>
               <w:rPr>
@@ -42,128 +161,241 @@
         </w:tc>
         <w:tc>
           <w:tcPr>
-            <w:tcW w:w="3187" w:type="dxa"/>
+            <w:tcW w:w="1080" w:type="dxa"/>
           </w:tcPr>
           <w:p>
             <w:pPr>
+              <w:spacing w:after="0" w:line="240" w:lineRule="auto"/>
               <w:jc w:val="center"/>
-              <w:cnfStyle w:val="100000000000" w:firstRow="1" w:lastRow="0" w:firstColumn="0" w:lastColumn="0" w:oddVBand="0" w:evenVBand="0" w:oddHBand="0" w:evenHBand="0" w:firstRowFirstColumn="0" w:firstRowLastColumn="0" w:lastRowFirstColumn="0" w:lastRowLastColumn="0"/>
+            </w:pPr>
+            <w:proofErr w:type="gramStart"/>
+            <w:r>
               <w:rPr>
-                <w:b/>
-                <w:bCs/>
+                <w:sz w:val="20"/>
+                <w:szCs w:val="20"/>
               </w:rPr>
-            </w:pPr>
-            <w:r>
-              <w:rPr>
-                <w:b/>
-                <w:bCs/>
-              </w:rPr>
-              <w:t>During observation behavior was:</w:t>
-            </w:r>
+              <w:t>Clearly Evident</w:t>
+            </w:r>
+            <w:proofErr w:type="gramEnd"/>
           </w:p>
-          <w:tbl>
-            <w:tblPr>
-              <w:tblStyle w:val="GridTable3-Accent5"/>
-              <w:tblW w:w="3158" w:type="dxa"/>
-              <w:tblInd w:w="9" w:type="dxa"/>
-              <w:tblLook w:val="04A0" w:firstRow="1" w:lastRow="0" w:firstColumn="1" w:lastColumn="0" w:noHBand="0" w:noVBand="1"/>
-            </w:tblPr>
-            <w:tblGrid>
-              <w:gridCol w:w="946"/>
-              <w:gridCol w:w="1255"/>
-              <w:gridCol w:w="957"/>
-            </w:tblGrid>
-            <w:tr>
-              <w:trPr>
-                <w:cnfStyle w:val="100000000000" w:firstRow="1" w:lastRow="0" w:firstColumn="0" w:lastColumn="0" w:oddVBand="0" w:evenVBand="0" w:oddHBand="0" w:evenHBand="0" w:firstRowFirstColumn="0" w:firstRowLastColumn="0" w:lastRowFirstColumn="0" w:lastRowLastColumn="0"/>
-                <w:trHeight w:val="1136"/>
-              </w:trPr>
-              <w:tc>
-                <w:tcPr>
-                  <w:cnfStyle w:val="001000000100" w:firstRow="0" w:lastRow="0" w:firstColumn="1" w:lastColumn="0" w:oddVBand="0" w:evenVBand="0" w:oddHBand="0" w:evenHBand="0" w:firstRowFirstColumn="1" w:firstRowLastColumn="0" w:lastRowFirstColumn="0" w:lastRowLastColumn="0"/>
-                  <w:tcW w:w="946" w:type="dxa"/>
-                </w:tcPr>
-                <w:p>
-                  <w:pPr>
-                    <w:jc w:val="center"/>
-                    <w:rPr>
-                      <w:b w:val="0"/>
-                      <w:bCs w:val="0"/>
-                      <w:sz w:val="20"/>
-                      <w:szCs w:val="20"/>
-                    </w:rPr>
-                  </w:pPr>
-                  <w:proofErr w:type="gramStart"/>
-                  <w:r>
-                    <w:rPr>
-                      <w:b w:val="0"/>
-                      <w:bCs w:val="0"/>
-                      <w:sz w:val="20"/>
-                      <w:szCs w:val="20"/>
-                    </w:rPr>
-                    <w:t>Clearly Evident</w:t>
-                  </w:r>
-                  <w:proofErr w:type="gramEnd"/>
-                </w:p>
-              </w:tc>
-              <w:tc>
-                <w:tcPr>
-                  <w:tcW w:w="1255" w:type="dxa"/>
-                </w:tcPr>
-                <w:p>
-                  <w:pPr>
-                    <w:jc w:val="center"/>
-                    <w:cnfStyle w:val="100000000000" w:firstRow="1" w:lastRow="0" w:firstColumn="0" w:lastColumn="0" w:oddVBand="0" w:evenVBand="0" w:oddHBand="0" w:evenHBand="0" w:firstRowFirstColumn="0" w:firstRowLastColumn="0" w:lastRowFirstColumn="0" w:lastRowLastColumn="0"/>
-                    <w:rPr>
-                      <w:b w:val="0"/>
-                      <w:bCs w:val="0"/>
-                      <w:sz w:val="20"/>
-                      <w:szCs w:val="20"/>
-                    </w:rPr>
-                  </w:pPr>
-                  <w:r>
-                    <w:rPr>
-                      <w:b w:val="0"/>
-                      <w:bCs w:val="0"/>
-                      <w:sz w:val="20"/>
-                      <w:szCs w:val="20"/>
-                    </w:rPr>
-                    <w:t>Somewhat Evident</w:t>
-                  </w:r>
-                </w:p>
-              </w:tc>
-              <w:tc>
-                <w:tcPr>
-                  <w:tcW w:w="957" w:type="dxa"/>
-                </w:tcPr>
-                <w:p>
-                  <w:pPr>
-                    <w:jc w:val="center"/>
-                    <w:cnfStyle w:val="100000000000" w:firstRow="1" w:lastRow="0" w:firstColumn="0" w:lastColumn="0" w:oddVBand="0" w:evenVBand="0" w:oddHBand="0" w:evenHBand="0" w:firstRowFirstColumn="0" w:firstRowLastColumn="0" w:lastRowFirstColumn="0" w:lastRowLastColumn="0"/>
-                    <w:rPr>
-                      <w:b w:val="0"/>
-                      <w:bCs w:val="0"/>
-                      <w:sz w:val="20"/>
-                      <w:szCs w:val="20"/>
-                    </w:rPr>
-                  </w:pPr>
-                  <w:r>
-                    <w:rPr>
-                      <w:b w:val="0"/>
-                      <w:bCs w:val="0"/>
-                      <w:sz w:val="20"/>
-                      <w:szCs w:val="20"/>
-                    </w:rPr>
-                    <w:t>Not Evident</w:t>
-                  </w:r>
-                </w:p>
-              </w:tc>
-            </w:tr>
-          </w:tbl>
+        </w:tc>
+        <w:tc>
+          <w:tcPr>
+            <w:tcW w:w="1170" w:type="dxa"/>
+          </w:tcPr>
           <w:p>
             <w:pPr>
-              <w:cnfStyle w:val="100000000000" w:firstRow="1" w:lastRow="0" w:firstColumn="0" w:lastColumn="0" w:oddVBand="0" w:evenVBand="0" w:oddHBand="0" w:evenHBand="0" w:firstRowFirstColumn="0" w:firstRowLastColumn="0" w:lastRowFirstColumn="0" w:lastRowLastColumn="0"/>
+              <w:spacing w:after="0" w:line="240" w:lineRule="auto"/>
+              <w:jc w:val="center"/>
             </w:pPr>
+            <w:r>
+              <w:rPr>
+                <w:sz w:val="20"/>
+                <w:szCs w:val="20"/>
+              </w:rPr>
+              <w:t>Somewhat Evident</w:t>
+            </w:r>
+          </w:p>
+        </w:tc>
+        <w:tc>
+          <w:tcPr>
+            <w:tcW w:w="1170" w:type="dxa"/>
+          </w:tcPr>
+          <w:p>
+            <w:pPr>
+              <w:spacing w:after="0" w:line="240" w:lineRule="auto"/>
+              <w:jc w:val="center"/>
+            </w:pPr>
+            <w:r>
+              <w:rPr>
+                <w:sz w:val="20"/>
+                <w:szCs w:val="20"/>
+              </w:rPr>
+              <w:t>Not Evident</w:t>
+            </w:r>
+          </w:p>
+        </w:tc>
+      </w:tr>
+    </w:tbl>
+    <w:p>
+      <w:pPr>
+        <w:spacing w:after="0" w:line="240" w:lineRule="auto"/>
+      </w:pPr>
+      <w:r>
+        <w:t>{#indicators}</w:t>
+      </w:r>
+    </w:p>
+    <w:tbl>
+      <w:tblPr>
+        <w:tblStyle w:val="TableGrid"/>
+        <w:tblW w:w="10800" w:type="dxa"/>
+        <w:tblInd w:w="-5" w:type="dxa"/>
+        <w:tblLook w:val="04A0" w:firstRow="1" w:lastRow="0" w:firstColumn="1" w:lastColumn="0" w:noHBand="0" w:noVBand="1"/>
+      </w:tblPr>
+      <w:tblGrid>
+        <w:gridCol w:w="7380"/>
+        <w:gridCol w:w="1080"/>
+        <w:gridCol w:w="1170"/>
+        <w:gridCol w:w="1170"/>
+      </w:tblGrid>
+      <w:tr>
+        <w:trPr>
+          <w:trHeight w:val="504"/>
+        </w:trPr>
+        <w:tc>
+          <w:tcPr>
+            <w:tcW w:w="7380" w:type="dxa"/>
+          </w:tcPr>
+          <w:p>
+            <w:pPr>
+              <w:spacing w:after="0" w:line="240" w:lineRule="auto"/>
+            </w:pPr>
+            <w:r>
+              <w:t>{indicator}</w:t>
+            </w:r>
+          </w:p>
+          <w:p>
+            <w:pPr>
+              <w:spacing w:after="0" w:line="240" w:lineRule="auto"/>
+            </w:pPr>
+            <w:r>
+              <w:fldChar w:fldCharType="begin">
+                <w:ffData>
+                  <w:name w:val="Text2"/>
+                  <w:enabled/>
+                  <w:calcOnExit w:val="0"/>
+                  <w:textInput/>
+                </w:ffData>
+              </w:fldChar>
+            </w:r>
+            <w:r>
+              <w:instrText xml:space="preserve"> FORMTEXT </w:instrText>
+            </w:r>
+            <w:r>
+              <w:fldChar w:fldCharType="separate"/>
+            </w:r>
+            <w:r>
+              <w:t> </w:t>
+            </w:r>
+            <w:r>
+              <w:t> </w:t>
+            </w:r>
+            <w:r>
+              <w:t> </w:t>
+            </w:r>
+            <w:r>
+              <w:t> </w:t>
+            </w:r>
+            <w:r>
+              <w:t> </w:t>
+            </w:r>
+            <w:r>
+              <w:fldChar w:fldCharType="end"/>
+            </w:r>
+          </w:p>
+        </w:tc>
+        <w:tc>
+          <w:tcPr>
+            <w:tcW w:w="1080" w:type="dxa"/>
+          </w:tcPr>
+          <w:p>
+            <w:pPr>
+              <w:spacing w:after="0" w:line="240" w:lineRule="auto"/>
+              <w:jc w:val="center"/>
+            </w:pPr>
+            <w:r>
+              <w:fldChar w:fldCharType="begin">
+                <w:ffData>
+                  <w:name w:val="Check2"/>
+                  <w:enabled/>
+                  <w:calcOnExit w:val="0"/>
+                  <w:checkBox>
+                    <w:sizeAuto/>
+                    <w:default w:val="0"/>
+                    <w:checked w:val="0"/>
+                  </w:checkBox>
+                </w:ffData>
+              </w:fldChar>
+            </w:r>
+            <w:bookmarkStart w:id="4" w:name="Check2"/>
+            <w:r>
+              <w:instrText xml:space="preserve"> FORMCHECKBOX </w:instrText>
+            </w:r>
+            <w:r>
+              <w:fldChar w:fldCharType="separate"/>
+            </w:r>
+            <w:r>
+              <w:fldChar w:fldCharType="end"/>
+            </w:r>
+            <w:bookmarkEnd w:id="4"/>
+          </w:p>
+        </w:tc>
+        <w:tc>
+          <w:tcPr>
+            <w:tcW w:w="1170" w:type="dxa"/>
+          </w:tcPr>
+          <w:p>
+            <w:pPr>
+              <w:spacing w:after="0" w:line="240" w:lineRule="auto"/>
+              <w:jc w:val="center"/>
+            </w:pPr>
+            <w:r>
+              <w:fldChar w:fldCharType="begin">
+                <w:ffData>
+                  <w:name w:val="Check2"/>
+                  <w:enabled/>
+                  <w:calcOnExit w:val="0"/>
+                  <w:checkBox>
+                    <w:sizeAuto/>
+                    <w:default w:val="0"/>
+                    <w:checked w:val="0"/>
+                  </w:checkBox>
+                </w:ffData>
+              </w:fldChar>
+            </w:r>
+            <w:r>
+              <w:instrText xml:space="preserve"> FORMCHECKBOX </w:instrText>
+            </w:r>
+            <w:r>
+              <w:fldChar w:fldCharType="separate"/>
+            </w:r>
+            <w:r>
+              <w:fldChar w:fldCharType="end"/>
+            </w:r>
+          </w:p>
+        </w:tc>
+        <w:tc>
+          <w:tcPr>
+            <w:tcW w:w="1170" w:type="dxa"/>
+          </w:tcPr>
+          <w:p>
+            <w:pPr>
+              <w:spacing w:after="0" w:line="240" w:lineRule="auto"/>
+              <w:jc w:val="center"/>
+            </w:pPr>
+            <w:r>
+              <w:fldChar w:fldCharType="begin">
+                <w:ffData>
+                  <w:name w:val="Check2"/>
+                  <w:enabled/>
+                  <w:calcOnExit w:val="0"/>
+                  <w:checkBox>
+                    <w:sizeAuto/>
+                    <w:default w:val="0"/>
+                    <w:checked w:val="0"/>
+                  </w:checkBox>
+                </w:ffData>
+              </w:fldChar>
+            </w:r>
+            <w:r>
+              <w:instrText xml:space="preserve"> FORMCHECKBOX </w:instrText>
+            </w:r>
+            <w:r>
+              <w:fldChar w:fldCharType="separate"/>
+            </w:r>
+            <w:r>
+              <w:fldChar w:fldCharType="end"/>
+            </w:r>
           </w:p>
         </w:tc>
       </w:tr>
@@ -172,322 +404,10 @@
       <w:pPr>
         <w:spacing w:line="240" w:lineRule="auto"/>
       </w:pPr>
+      <w:r>
+        <w:t>{/}</w:t>
+      </w:r>
     </w:p>
-    <w:tbl>
-      <w:tblPr>
-        <w:tblStyle w:val="PlainTable4"/>
-        <w:tblW w:w="10692" w:type="dxa"/>
-        <w:tblInd w:w="-450" w:type="dxa"/>
-        <w:tblLook w:val="04A0" w:firstRow="1" w:lastRow="0" w:firstColumn="1" w:lastColumn="0" w:noHBand="0" w:noVBand="1"/>
-      </w:tblPr>
-      <w:tblGrid>
-        <w:gridCol w:w="10692"/>
-      </w:tblGrid>
-      <w:tr>
-        <w:trPr>
-          <w:cnfStyle w:val="100000000000" w:firstRow="1" w:lastRow="0" w:firstColumn="0" w:lastColumn="0" w:oddVBand="0" w:evenVBand="0" w:oddHBand="0" w:evenHBand="0" w:firstRowFirstColumn="0" w:firstRowLastColumn="0" w:lastRowFirstColumn="0" w:lastRowLastColumn="0"/>
-        </w:trPr>
-        <w:tc>
-          <w:tcPr>
-            <w:cnfStyle w:val="001000000000" w:firstRow="0" w:lastRow="0" w:firstColumn="1" w:lastColumn="0" w:oddVBand="0" w:evenVBand="0" w:oddHBand="0" w:evenHBand="0" w:firstRowFirstColumn="0" w:firstRowLastColumn="0" w:lastRowFirstColumn="0" w:lastRowLastColumn="0"/>
-            <w:tcW w:w="10692" w:type="dxa"/>
-          </w:tcPr>
-          <w:p>
-            <w:r>
-              <w:t>{#indicators}</w:t>
-            </w:r>
-          </w:p>
-          <w:tbl>
-            <w:tblPr>
-              <w:tblStyle w:val="PlainTable4"/>
-              <w:tblW w:w="0" w:type="auto"/>
-              <w:tblLook w:val="04A0" w:firstRow="1" w:lastRow="0" w:firstColumn="1" w:lastColumn="0" w:noHBand="0" w:noVBand="1"/>
-            </w:tblPr>
-            <w:tblGrid>
-              <w:gridCol w:w="10124"/>
-            </w:tblGrid>
-            <w:tr>
-              <w:trPr>
-                <w:cnfStyle w:val="100000000000" w:firstRow="1" w:lastRow="0" w:firstColumn="0" w:lastColumn="0" w:oddVBand="0" w:evenVBand="0" w:oddHBand="0" w:evenHBand="0" w:firstRowFirstColumn="0" w:firstRowLastColumn="0" w:lastRowFirstColumn="0" w:lastRowLastColumn="0"/>
-              </w:trPr>
-              <w:tc>
-                <w:tcPr>
-                  <w:cnfStyle w:val="001000000000" w:firstRow="0" w:lastRow="0" w:firstColumn="1" w:lastColumn="0" w:oddVBand="0" w:evenVBand="0" w:oddHBand="0" w:evenHBand="0" w:firstRowFirstColumn="0" w:firstRowLastColumn="0" w:lastRowFirstColumn="0" w:lastRowLastColumn="0"/>
-                  <w:tcW w:w="10124" w:type="dxa"/>
-                </w:tcPr>
-                <w:tbl>
-                  <w:tblPr>
-                    <w:tblStyle w:val="PlainTable4"/>
-                    <w:tblW w:w="0" w:type="auto"/>
-                    <w:tblLook w:val="04A0" w:firstRow="1" w:lastRow="0" w:firstColumn="1" w:lastColumn="0" w:noHBand="0" w:noVBand="1"/>
-                  </w:tblPr>
-                  <w:tblGrid>
-                    <w:gridCol w:w="7036"/>
-                    <w:gridCol w:w="2862"/>
-                  </w:tblGrid>
-                  <w:tr>
-                    <w:trPr>
-                      <w:cnfStyle w:val="100000000000" w:firstRow="1" w:lastRow="0" w:firstColumn="0" w:lastColumn="0" w:oddVBand="0" w:evenVBand="0" w:oddHBand="0" w:evenHBand="0" w:firstRowFirstColumn="0" w:firstRowLastColumn="0" w:lastRowFirstColumn="0" w:lastRowLastColumn="0"/>
-                      <w:trHeight w:val="1214"/>
-                    </w:trPr>
-                    <w:tc>
-                      <w:tcPr>
-                        <w:cnfStyle w:val="001000000000" w:firstRow="0" w:lastRow="0" w:firstColumn="1" w:lastColumn="0" w:oddVBand="0" w:evenVBand="0" w:oddHBand="0" w:evenHBand="0" w:firstRowFirstColumn="0" w:firstRowLastColumn="0" w:lastRowFirstColumn="0" w:lastRowLastColumn="0"/>
-                        <w:tcW w:w="7036" w:type="dxa"/>
-                      </w:tcPr>
-                      <w:p>
-                        <w:pPr>
-                          <w:rPr>
-                            <w:b w:val="0"/>
-                            <w:bCs w:val="0"/>
-                          </w:rPr>
-                        </w:pPr>
-                        <w:r>
-                          <w:t>{indicator}</w:t>
-                        </w:r>
-                      </w:p>
-                      <w:p>
-                        <w:pPr>
-                          <w:rPr>
-                            <w:rFonts w:ascii="Arial" w:hAnsi="Arial" w:cs="Arial"/>
-                            <w:color w:val="000000"/>
-                            <w:sz w:val="19"/>
-                            <w:szCs w:val="19"/>
-                            <w:shd w:val="clear" w:color="auto" w:fill="FFFFFF"/>
-                          </w:rPr>
-                        </w:pPr>
-                        <w:r>
-                          <w:fldChar w:fldCharType="begin">
-                            <w:ffData>
-                              <w:name w:val="Text2"/>
-                              <w:enabled/>
-                              <w:calcOnExit w:val="0"/>
-                              <w:textInput/>
-                            </w:ffData>
-                          </w:fldChar>
-                        </w:r>
-                        <w:r>
-                          <w:instrText xml:space="preserve"> FORMTEXT </w:instrText>
-                        </w:r>
-                        <w:r>
-                          <w:fldChar w:fldCharType="separate"/>
-                        </w:r>
-                        <w:r>
-                          <w:t> </w:t>
-                        </w:r>
-                        <w:r>
-                          <w:t> </w:t>
-                        </w:r>
-                        <w:r>
-                          <w:t> </w:t>
-                        </w:r>
-                        <w:r>
-                          <w:t> </w:t>
-                        </w:r>
-                        <w:r>
-                          <w:t> </w:t>
-                        </w:r>
-                        <w:r>
-                          <w:fldChar w:fldCharType="end"/>
-                        </w:r>
-                      </w:p>
-                    </w:tc>
-                    <w:tc>
-                      <w:tcPr>
-                        <w:tcW w:w="2862" w:type="dxa"/>
-                      </w:tcPr>
-                      <w:tbl>
-                        <w:tblPr>
-                          <w:tblStyle w:val="PlainTable4"/>
-                          <w:tblW w:w="0" w:type="auto"/>
-                          <w:tblLook w:val="04A0" w:firstRow="1" w:lastRow="0" w:firstColumn="1" w:lastColumn="0" w:noHBand="0" w:noVBand="1"/>
-                        </w:tblPr>
-                        <w:tblGrid>
-                          <w:gridCol w:w="878"/>
-                          <w:gridCol w:w="879"/>
-                          <w:gridCol w:w="879"/>
-                        </w:tblGrid>
-                        <w:tr>
-                          <w:trPr>
-                            <w:cnfStyle w:val="100000000000" w:firstRow="1" w:lastRow="0" w:firstColumn="0" w:lastColumn="0" w:oddVBand="0" w:evenVBand="0" w:oddHBand="0" w:evenHBand="0" w:firstRowFirstColumn="0" w:firstRowLastColumn="0" w:lastRowFirstColumn="0" w:lastRowLastColumn="0"/>
-                          </w:trPr>
-                          <w:tc>
-                            <w:tcPr>
-                              <w:cnfStyle w:val="001000000000" w:firstRow="0" w:lastRow="0" w:firstColumn="1" w:lastColumn="0" w:oddVBand="0" w:evenVBand="0" w:oddHBand="0" w:evenHBand="0" w:firstRowFirstColumn="0" w:firstRowLastColumn="0" w:lastRowFirstColumn="0" w:lastRowLastColumn="0"/>
-                              <w:tcW w:w="878" w:type="dxa"/>
-                            </w:tcPr>
-                            <w:p>
-                              <w:pPr>
-                                <w:jc w:val="center"/>
-                                <w:rPr>
-                                  <w:rFonts w:ascii="Arial" w:hAnsi="Arial" w:cs="Arial"/>
-                                  <w:color w:val="000000"/>
-                                  <w:sz w:val="19"/>
-                                  <w:szCs w:val="19"/>
-                                  <w:shd w:val="clear" w:color="auto" w:fill="FFFFFF"/>
-                                </w:rPr>
-                              </w:pPr>
-                              <w:r>
-                                <w:fldChar w:fldCharType="begin">
-                                  <w:ffData>
-                                    <w:name w:val="Check2"/>
-                                    <w:enabled/>
-                                    <w:calcOnExit w:val="0"/>
-                                    <w:checkBox>
-                                      <w:sizeAuto/>
-                                      <w:default w:val="0"/>
-                                      <w:checked w:val="0"/>
-                                    </w:checkBox>
-                                  </w:ffData>
-                                </w:fldChar>
-                              </w:r>
-                              <w:bookmarkStart w:id="0" w:name="Check2"/>
-                              <w:r>
-                                <w:instrText xml:space="preserve"> FORMCHECKBOX </w:instrText>
-                              </w:r>
-                              <w:r>
-                                <w:fldChar w:fldCharType="separate"/>
-                              </w:r>
-                              <w:r>
-                                <w:fldChar w:fldCharType="end"/>
-                              </w:r>
-                              <w:bookmarkEnd w:id="0"/>
-                            </w:p>
-                          </w:tc>
-                          <w:tc>
-                            <w:tcPr>
-                              <w:tcW w:w="879" w:type="dxa"/>
-                            </w:tcPr>
-                            <w:p>
-                              <w:pPr>
-                                <w:jc w:val="center"/>
-                                <w:cnfStyle w:val="100000000000" w:firstRow="1" w:lastRow="0" w:firstColumn="0" w:lastColumn="0" w:oddVBand="0" w:evenVBand="0" w:oddHBand="0" w:evenHBand="0" w:firstRowFirstColumn="0" w:firstRowLastColumn="0" w:lastRowFirstColumn="0" w:lastRowLastColumn="0"/>
-                                <w:rPr>
-                                  <w:rFonts w:ascii="Arial" w:hAnsi="Arial" w:cs="Arial"/>
-                                  <w:color w:val="000000"/>
-                                  <w:sz w:val="19"/>
-                                  <w:szCs w:val="19"/>
-                                  <w:shd w:val="clear" w:color="auto" w:fill="FFFFFF"/>
-                                </w:rPr>
-                              </w:pPr>
-                              <w:r>
-                                <w:fldChar w:fldCharType="begin">
-                                  <w:ffData>
-                                    <w:name w:val="Check1"/>
-                                    <w:enabled/>
-                                    <w:calcOnExit w:val="0"/>
-                                    <w:checkBox>
-                                      <w:sizeAuto/>
-                                      <w:default w:val="0"/>
-                                      <w:checked w:val="0"/>
-                                    </w:checkBox>
-                                  </w:ffData>
-                                </w:fldChar>
-                              </w:r>
-                              <w:r>
-                                <w:instrText xml:space="preserve"> FORMCHECKBOX </w:instrText>
-                              </w:r>
-                              <w:r>
-                                <w:fldChar w:fldCharType="separate"/>
-                              </w:r>
-                              <w:r>
-                                <w:fldChar w:fldCharType="end"/>
-                              </w:r>
-                            </w:p>
-                          </w:tc>
-                          <w:tc>
-                            <w:tcPr>
-                              <w:tcW w:w="879" w:type="dxa"/>
-                            </w:tcPr>
-                            <w:p>
-                              <w:pPr>
-                                <w:jc w:val="center"/>
-                                <w:cnfStyle w:val="100000000000" w:firstRow="1" w:lastRow="0" w:firstColumn="0" w:lastColumn="0" w:oddVBand="0" w:evenVBand="0" w:oddHBand="0" w:evenHBand="0" w:firstRowFirstColumn="0" w:firstRowLastColumn="0" w:lastRowFirstColumn="0" w:lastRowLastColumn="0"/>
-                                <w:rPr>
-                                  <w:rFonts w:ascii="Arial" w:hAnsi="Arial" w:cs="Arial"/>
-                                  <w:color w:val="000000"/>
-                                  <w:sz w:val="19"/>
-                                  <w:szCs w:val="19"/>
-                                  <w:shd w:val="clear" w:color="auto" w:fill="FFFFFF"/>
-                                </w:rPr>
-                              </w:pPr>
-                              <w:r>
-                                <w:fldChar w:fldCharType="begin">
-                                  <w:ffData>
-                                    <w:name w:val="Check1"/>
-                                    <w:enabled/>
-                                    <w:calcOnExit w:val="0"/>
-                                    <w:checkBox>
-                                      <w:sizeAuto/>
-                                      <w:default w:val="0"/>
-                                      <w:checked w:val="0"/>
-                                    </w:checkBox>
-                                  </w:ffData>
-                                </w:fldChar>
-                              </w:r>
-                              <w:r>
-                                <w:instrText xml:space="preserve"> FORMCHECKBOX </w:instrText>
-                              </w:r>
-                              <w:r>
-                                <w:fldChar w:fldCharType="separate"/>
-                              </w:r>
-                              <w:r>
-                                <w:fldChar w:fldCharType="end"/>
-                              </w:r>
-                            </w:p>
-                          </w:tc>
-                        </w:tr>
-                      </w:tbl>
-                      <w:p>
-                        <w:pPr>
-                          <w:cnfStyle w:val="100000000000" w:firstRow="1" w:lastRow="0" w:firstColumn="0" w:lastColumn="0" w:oddVBand="0" w:evenVBand="0" w:oddHBand="0" w:evenHBand="0" w:firstRowFirstColumn="0" w:firstRowLastColumn="0" w:lastRowFirstColumn="0" w:lastRowLastColumn="0"/>
-                          <w:rPr>
-                            <w:rFonts w:ascii="Arial" w:hAnsi="Arial" w:cs="Arial"/>
-                            <w:color w:val="000000"/>
-                            <w:sz w:val="19"/>
-                            <w:szCs w:val="19"/>
-                            <w:shd w:val="clear" w:color="auto" w:fill="FFFFFF"/>
-                          </w:rPr>
-                        </w:pPr>
-                      </w:p>
-                    </w:tc>
-                  </w:tr>
-                </w:tbl>
-                <w:p>
-                  <w:pPr>
-                    <w:rPr>
-                      <w:rFonts w:ascii="Arial" w:hAnsi="Arial" w:cs="Arial"/>
-                      <w:color w:val="000000"/>
-                      <w:sz w:val="19"/>
-                      <w:szCs w:val="19"/>
-                      <w:shd w:val="clear" w:color="auto" w:fill="FFFFFF"/>
-                    </w:rPr>
-                  </w:pPr>
-                </w:p>
-              </w:tc>
-            </w:tr>
-          </w:tbl>
-          <w:p>
-            <w:pPr>
-              <w:rPr>
-                <w:rFonts w:ascii="Arial" w:hAnsi="Arial" w:cs="Arial"/>
-                <w:color w:val="000000"/>
-                <w:sz w:val="19"/>
-                <w:szCs w:val="19"/>
-                <w:shd w:val="clear" w:color="auto" w:fill="FFFFFF"/>
-              </w:rPr>
-            </w:pPr>
-          </w:p>
-          <w:p>
-            <w:r>
-              <w:t>{/}</w:t>
-            </w:r>
-          </w:p>
-        </w:tc>
-      </w:tr>
-    </w:tbl>
-    <w:p/>
-    <w:p/>
     <w:p>
       <w:pPr>
         <w:rPr>
@@ -518,7 +438,7 @@
           </w:ffData>
         </w:fldChar>
       </w:r>
-      <w:bookmarkStart w:id="1" w:name="Text3"/>
+      <w:bookmarkStart w:id="5" w:name="Text3"/>
       <w:r>
         <w:instrText xml:space="preserve"> FORMTEXT </w:instrText>
       </w:r>
@@ -558,13 +478,11 @@
       <w:r>
         <w:fldChar w:fldCharType="end"/>
       </w:r>
-      <w:bookmarkEnd w:id="1"/>
+      <w:bookmarkEnd w:id="5"/>
     </w:p>
     <w:sectPr>
-      <w:headerReference w:type="default" r:id="rId7"/>
-      <w:footerReference w:type="default" r:id="rId8"/>
       <w:pgSz w:w="12240" w:h="15840"/>
-      <w:pgMar w:top="1440" w:right="1800" w:bottom="1440" w:left="1800" w:header="720" w:footer="720" w:gutter="0"/>
+      <w:pgMar w:top="720" w:right="720" w:bottom="720" w:left="720" w:header="720" w:footer="720" w:gutter="0"/>
       <w:cols w:space="720"/>
       <w:docGrid w:linePitch="360"/>
     </w:sectPr>
@@ -597,49 +515,6 @@
 </w:endnotes>
 </file>
 
-<file path=word/footer1.xml><?xml version="1.0" encoding="utf-8"?>
-<w:ftr xmlns:wpc="http://schemas.microsoft.com/office/word/2010/wordprocessingCanvas" xmlns:cx="http://schemas.microsoft.com/office/drawing/2014/chartex" xmlns:cx1="http://schemas.microsoft.com/office/drawing/2015/9/8/chartex" xmlns:cx2="http://schemas.microsoft.com/office/drawing/2015/10/21/chartex" xmlns:cx3="http://schemas.microsoft.com/office/drawing/2016/5/9/chartex" xmlns:cx4="http://schemas.microsoft.com/office/drawing/2016/5/10/chartex" xmlns:cx5="http://schemas.microsoft.com/office/drawing/2016/5/11/chartex" xmlns:cx6="http://schemas.microsoft.com/office/drawing/2016/5/12/chartex" xmlns:cx7="http://schemas.microsoft.com/office/drawing/2016/5/13/chartex" xmlns:cx8="http://schemas.microsoft.com/office/drawing/2016/5/14/chartex" xmlns:mc="http://schemas.openxmlformats.org/markup-compatibility/2006" xmlns:aink="http://schemas.microsoft.com/office/drawing/2016/ink" xmlns:am3d="http://schemas.microsoft.com/office/drawing/2017/model3d" xmlns:o="urn:schemas-microsoft-com:office:office" xmlns:oel="http://schemas.microsoft.com/office/2019/extlst" xmlns:r="http://schemas.openxmlformats.org/officeDocument/2006/relationships" xmlns:m="http://schemas.openxmlformats.org/officeDocument/2006/math" xmlns:v="urn:schemas-microsoft-com:vml" xmlns:wp14="http://schemas.microsoft.com/office/word/2010/wordprocessingDrawing" xmlns:wp="http://schemas.openxmlformats.org/drawingml/2006/wordprocessingDrawing" xmlns:w10="urn:schemas-microsoft-com:office:word" xmlns:w="http://schemas.openxmlformats.org/wordprocessingml/2006/main" xmlns:w14="http://schemas.microsoft.com/office/word/2010/wordml" xmlns:w15="http://schemas.microsoft.com/office/word/2012/wordml" xmlns:w16cex="http://schemas.microsoft.com/office/word/2018/wordml/cex" xmlns:w16cid="http://schemas.microsoft.com/office/word/2016/wordml/cid" xmlns:w16="http://schemas.microsoft.com/office/word/2018/wordml" xmlns:w16sdtdh="http://schemas.microsoft.com/office/word/2020/wordml/sdtdatahash" xmlns:w16se="http://schemas.microsoft.com/office/word/2015/wordml/symex" xmlns:wpg="http://schemas.microsoft.com/office/word/2010/wordprocessingGroup" xmlns:wpi="http://schemas.microsoft.com/office/word/2010/wordprocessingInk" xmlns:wne="http://schemas.microsoft.com/office/word/2006/wordml" xmlns:wps="http://schemas.microsoft.com/office/word/2010/wordprocessingShape" mc:Ignorable="w14 w15 w16se w16cid w16 w16cex w16sdtdh wp14">
-  <w:p>
-    <w:pPr>
-      <w:pStyle w:val="Footer"/>
-    </w:pPr>
-    <w:r>
-      <w:rPr>
-        <w:color w:val="FF0000"/>
-      </w:rPr>
-      <w:t>{</w:t>
-    </w:r>
-    <w:r>
-      <w:rPr>
-        <w:color w:val="FF0000"/>
-      </w:rPr>
-      <w:t>instructor</w:t>
-    </w:r>
-    <w:r>
-      <w:rPr>
-        <w:color w:val="FF0000"/>
-      </w:rPr>
-      <w:t>}</w:t>
-    </w:r>
-    <w:r>
-      <w:ptab w:relativeTo="margin" w:alignment="center" w:leader="none"/>
-    </w:r>
-    <w:r>
-      <w:ptab w:relativeTo="margin" w:alignment="right" w:leader="none"/>
-    </w:r>
-    <w:r>
-      <w:t>{</w:t>
-    </w:r>
-    <w:r>
-      <w:t>date</w:t>
-    </w:r>
-    <w:r>
-      <w:t>}</w:t>
-    </w:r>
-  </w:p>
-</w:ftr>
-</file>
-
 <file path=word/footnotes.xml><?xml version="1.0" encoding="utf-8"?>
 <w:footnotes xmlns:wpc="http://schemas.microsoft.com/office/word/2010/wordprocessingCanvas" xmlns:cx="http://schemas.microsoft.com/office/drawing/2014/chartex" xmlns:cx1="http://schemas.microsoft.com/office/drawing/2015/9/8/chartex" xmlns:cx2="http://schemas.microsoft.com/office/drawing/2015/10/21/chartex" xmlns:cx3="http://schemas.microsoft.com/office/drawing/2016/5/9/chartex" xmlns:cx4="http://schemas.microsoft.com/office/drawing/2016/5/10/chartex" xmlns:cx5="http://schemas.microsoft.com/office/drawing/2016/5/11/chartex" xmlns:cx6="http://schemas.microsoft.com/office/drawing/2016/5/12/chartex" xmlns:cx7="http://schemas.microsoft.com/office/drawing/2016/5/13/chartex" xmlns:cx8="http://schemas.microsoft.com/office/drawing/2016/5/14/chartex" xmlns:mc="http://schemas.openxmlformats.org/markup-compatibility/2006" xmlns:aink="http://schemas.microsoft.com/office/drawing/2016/ink" xmlns:am3d="http://schemas.microsoft.com/office/drawing/2017/model3d" xmlns:o="urn:schemas-microsoft-com:office:office" xmlns:oel="http://schemas.microsoft.com/office/2019/extlst" xmlns:r="http://schemas.openxmlformats.org/officeDocument/2006/relationships" xmlns:m="http://schemas.openxmlformats.org/officeDocument/2006/math" xmlns:v="urn:schemas-microsoft-com:vml" xmlns:wp14="http://schemas.microsoft.com/office/word/2010/wordprocessingDrawing" xmlns:wp="http://schemas.openxmlformats.org/drawingml/2006/wordprocessingDrawing" xmlns:w10="urn:schemas-microsoft-com:office:word" xmlns:w="http://schemas.openxmlformats.org/wordprocessingml/2006/main" xmlns:w14="http://schemas.microsoft.com/office/word/2010/wordml" xmlns:w15="http://schemas.microsoft.com/office/word/2012/wordml" xmlns:w16cex="http://schemas.microsoft.com/office/word/2018/wordml/cex" xmlns:w16cid="http://schemas.microsoft.com/office/word/2016/wordml/cid" xmlns:w16="http://schemas.microsoft.com/office/word/2018/wordml" xmlns:w16sdtdh="http://schemas.microsoft.com/office/word/2020/wordml/sdtdatahash" xmlns:w16se="http://schemas.microsoft.com/office/word/2015/wordml/symex" xmlns:wpg="http://schemas.microsoft.com/office/word/2010/wordprocessingGroup" xmlns:wpi="http://schemas.microsoft.com/office/word/2010/wordprocessingInk" xmlns:wne="http://schemas.microsoft.com/office/word/2006/wordml" xmlns:wps="http://schemas.microsoft.com/office/word/2010/wordprocessingShape" mc:Ignorable="w14 w15 w16se w16cid w16 w16cex w16sdtdh wp14">
   <w:footnote w:type="separator" w:id="-1">
@@ -663,197 +538,6 @@
     </w:p>
   </w:footnote>
 </w:footnotes>
-</file>
-
-<file path=word/header1.xml><?xml version="1.0" encoding="utf-8"?>
-<w:hdr xmlns:wpc="http://schemas.microsoft.com/office/word/2010/wordprocessingCanvas" xmlns:cx="http://schemas.microsoft.com/office/drawing/2014/chartex" xmlns:cx1="http://schemas.microsoft.com/office/drawing/2015/9/8/chartex" xmlns:cx2="http://schemas.microsoft.com/office/drawing/2015/10/21/chartex" xmlns:cx3="http://schemas.microsoft.com/office/drawing/2016/5/9/chartex" xmlns:cx4="http://schemas.microsoft.com/office/drawing/2016/5/10/chartex" xmlns:cx5="http://schemas.microsoft.com/office/drawing/2016/5/11/chartex" xmlns:cx6="http://schemas.microsoft.com/office/drawing/2016/5/12/chartex" xmlns:cx7="http://schemas.microsoft.com/office/drawing/2016/5/13/chartex" xmlns:cx8="http://schemas.microsoft.com/office/drawing/2016/5/14/chartex" xmlns:mc="http://schemas.openxmlformats.org/markup-compatibility/2006" xmlns:aink="http://schemas.microsoft.com/office/drawing/2016/ink" xmlns:am3d="http://schemas.microsoft.com/office/drawing/2017/model3d" xmlns:o="urn:schemas-microsoft-com:office:office" xmlns:oel="http://schemas.microsoft.com/office/2019/extlst" xmlns:r="http://schemas.openxmlformats.org/officeDocument/2006/relationships" xmlns:m="http://schemas.openxmlformats.org/officeDocument/2006/math" xmlns:v="urn:schemas-microsoft-com:vml" xmlns:wp14="http://schemas.microsoft.com/office/word/2010/wordprocessingDrawing" xmlns:wp="http://schemas.openxmlformats.org/drawingml/2006/wordprocessingDrawing" xmlns:w10="urn:schemas-microsoft-com:office:word" xmlns:w="http://schemas.openxmlformats.org/wordprocessingml/2006/main" xmlns:w14="http://schemas.microsoft.com/office/word/2010/wordml" xmlns:w15="http://schemas.microsoft.com/office/word/2012/wordml" xmlns:w16cex="http://schemas.microsoft.com/office/word/2018/wordml/cex" xmlns:w16cid="http://schemas.microsoft.com/office/word/2016/wordml/cid" xmlns:w16="http://schemas.microsoft.com/office/word/2018/wordml" xmlns:w16sdtdh="http://schemas.microsoft.com/office/word/2020/wordml/sdtdatahash" xmlns:w16se="http://schemas.microsoft.com/office/word/2015/wordml/symex" xmlns:wpg="http://schemas.microsoft.com/office/word/2010/wordprocessingGroup" xmlns:wpi="http://schemas.microsoft.com/office/word/2010/wordprocessingInk" xmlns:wne="http://schemas.microsoft.com/office/word/2006/wordml" xmlns:wps="http://schemas.microsoft.com/office/word/2010/wordprocessingShape" mc:Ignorable="w14 w15 w16se w16cid w16 w16cex w16sdtdh wp14">
-  <w:p>
-    <w:pPr>
-      <w:pStyle w:val="Header"/>
-    </w:pPr>
-    <w:r>
-      <w:rPr>
-        <w:noProof/>
-      </w:rPr>
-      <mc:AlternateContent>
-        <mc:Choice Requires="wps">
-          <w:drawing>
-            <wp:anchor distT="0" distB="0" distL="114300" distR="114300" simplePos="0" relativeHeight="251659264" behindDoc="0" locked="0" layoutInCell="1" allowOverlap="1" wp14:anchorId="27510B70" wp14:editId="6B309550">
-              <wp:simplePos x="0" y="0"/>
-              <wp:positionH relativeFrom="column">
-                <wp:posOffset>4292600</wp:posOffset>
-              </wp:positionH>
-              <wp:positionV relativeFrom="paragraph">
-                <wp:posOffset>-19050</wp:posOffset>
-              </wp:positionV>
-              <wp:extent cx="1849120" cy="731520"/>
-              <wp:effectExtent l="12700" t="12700" r="5080" b="5080"/>
-              <wp:wrapNone/>
-              <wp:docPr id="821807570" name="Zone de texte 2"/>
-              <wp:cNvGraphicFramePr>
-                <a:graphicFrameLocks xmlns:a="http://schemas.openxmlformats.org/drawingml/2006/main"/>
-              </wp:cNvGraphicFramePr>
-              <a:graphic xmlns:a="http://schemas.openxmlformats.org/drawingml/2006/main">
-                <a:graphicData uri="http://schemas.microsoft.com/office/word/2010/wordprocessingShape">
-                  <wps:wsp>
-                    <wps:cNvSpPr txBox="1">
-                      <a:spLocks/>
-                    </wps:cNvSpPr>
-                    <wps:spPr bwMode="auto">
-                      <a:xfrm>
-                        <a:off x="0" y="0"/>
-                        <a:ext cx="1849120" cy="731520"/>
-                      </a:xfrm>
-                      <a:prstGeom prst="rect">
-                        <a:avLst/>
-                      </a:prstGeom>
-                      <a:solidFill>
-                        <a:srgbClr val="FFFFFF"/>
-                      </a:solidFill>
-                      <a:ln w="25400">
-                        <a:solidFill>
-                          <a:srgbClr val="FFFFFF"/>
-                        </a:solidFill>
-                        <a:miter lim="800000"/>
-                        <a:headEnd/>
-                        <a:tailEnd/>
-                      </a:ln>
-                    </wps:spPr>
-                    <wps:txbx>
-                      <w:txbxContent>
-                        <w:p/>
-                      </w:txbxContent>
-                    </wps:txbx>
-                    <wps:bodyPr rot="0" vert="horz" wrap="square" lIns="91440" tIns="45720" rIns="91440" bIns="45720" anchor="t" anchorCtr="0" upright="1">
-                      <a:noAutofit/>
-                    </wps:bodyPr>
-                  </wps:wsp>
-                </a:graphicData>
-              </a:graphic>
-              <wp14:sizeRelH relativeFrom="margin">
-                <wp14:pctWidth>0</wp14:pctWidth>
-              </wp14:sizeRelH>
-              <wp14:sizeRelV relativeFrom="margin">
-                <wp14:pctHeight>0</wp14:pctHeight>
-              </wp14:sizeRelV>
-            </wp:anchor>
-          </w:drawing>
-        </mc:Choice>
-        <mc:Fallback>
-          <w:pict>
-            <v:shapetype w14:anchorId="27510B70" id="_x0000_t202" coordsize="21600,21600" o:spt="202" path="m,l,21600r21600,l21600,xe">
-              <v:stroke joinstyle="miter"/>
-              <v:path gradientshapeok="t" o:connecttype="rect"/>
-            </v:shapetype>
-            <v:shape id="Zone de texte 2" o:spid="_x0000_s1026" type="#_x0000_t202" style="position:absolute;margin-left:338pt;margin-top:-1.5pt;width:145.6pt;height:57.6pt;z-index:251659264;visibility:visible;mso-wrap-style:square;mso-width-percent:0;mso-height-percent:0;mso-wrap-distance-left:9pt;mso-wrap-distance-top:0;mso-wrap-distance-right:9pt;mso-wrap-distance-bottom:0;mso-position-horizontal:absolute;mso-position-horizontal-relative:text;mso-position-vertical:absolute;mso-position-vertical-relative:text;mso-width-percent:0;mso-height-percent:0;mso-width-relative:margin;mso-height-relative:margin;v-text-anchor:top" o:gfxdata="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" strokecolor="white" strokeweight="2pt">
-              <v:path arrowok="t"/>
-              <v:textbox>
-                <w:txbxContent>
-                  <w:p/>
-                </w:txbxContent>
-              </v:textbox>
-            </v:shape>
-          </w:pict>
-        </mc:Fallback>
-      </mc:AlternateContent>
-    </w:r>
-    <w:r>
-      <w:rPr>
-        <w:noProof/>
-      </w:rPr>
-      <mc:AlternateContent>
-        <mc:Choice Requires="wps">
-          <w:drawing>
-            <wp:anchor distT="0" distB="0" distL="114300" distR="114300" simplePos="0" relativeHeight="251662336" behindDoc="0" locked="0" layoutInCell="1" allowOverlap="1" wp14:anchorId="41DCFECC" wp14:editId="56279EC4">
-              <wp:simplePos x="0" y="0"/>
-              <wp:positionH relativeFrom="column">
-                <wp:posOffset>-257810</wp:posOffset>
-              </wp:positionH>
-              <wp:positionV relativeFrom="paragraph">
-                <wp:posOffset>-82550</wp:posOffset>
-              </wp:positionV>
-              <wp:extent cx="2501265" cy="949325"/>
-              <wp:effectExtent l="0" t="0" r="0" b="0"/>
-              <wp:wrapNone/>
-              <wp:docPr id="477861535" name="Text Box 1"/>
-              <wp:cNvGraphicFramePr>
-                <a:graphicFrameLocks xmlns:a="http://schemas.openxmlformats.org/drawingml/2006/main"/>
-              </wp:cNvGraphicFramePr>
-              <a:graphic xmlns:a="http://schemas.openxmlformats.org/drawingml/2006/main">
-                <a:graphicData uri="http://schemas.microsoft.com/office/word/2010/wordprocessingShape">
-                  <wps:wsp>
-                    <wps:cNvSpPr txBox="1">
-                      <a:spLocks/>
-                    </wps:cNvSpPr>
-                    <wps:spPr bwMode="auto">
-                      <a:xfrm>
-                        <a:off x="0" y="0"/>
-                        <a:ext cx="2501265" cy="949325"/>
-                      </a:xfrm>
-                      <a:prstGeom prst="rect">
-                        <a:avLst/>
-                      </a:prstGeom>
-                      <a:noFill/>
-                      <a:ln w="9525">
-                        <a:noFill/>
-                        <a:miter lim="800000"/>
-                        <a:headEnd/>
-                        <a:tailEnd/>
-                      </a:ln>
-                    </wps:spPr>
-                    <wps:txbx>
-                      <w:txbxContent>
-                        <w:p>
-                          <w:pPr>
-                            <w:spacing w:line="240" w:lineRule="auto"/>
-                          </w:pPr>
-                        </w:p>
-                      </w:txbxContent>
-                    </wps:txbx>
-                    <wps:bodyPr rot="0" vert="horz" wrap="square" lIns="91440" tIns="45720" rIns="91440" bIns="45720" anchor="t" anchorCtr="0">
-                      <a:noAutofit/>
-                    </wps:bodyPr>
-                  </wps:wsp>
-                </a:graphicData>
-              </a:graphic>
-              <wp14:sizeRelH relativeFrom="margin">
-                <wp14:pctWidth>0</wp14:pctWidth>
-              </wp14:sizeRelH>
-              <wp14:sizeRelV relativeFrom="margin">
-                <wp14:pctHeight>0</wp14:pctHeight>
-              </wp14:sizeRelV>
-            </wp:anchor>
-          </w:drawing>
-        </mc:Choice>
-        <mc:Fallback>
-          <w:pict>
-            <v:shape w14:anchorId="41DCFECC" id="Text Box 1" o:spid="_x0000_s1027" type="#_x0000_t202" style="position:absolute;margin-left:-20.3pt;margin-top:-6.5pt;width:196.95pt;height:74.75pt;z-index:251662336;visibility:visible;mso-wrap-style:square;mso-width-percent:0;mso-height-percent:0;mso-wrap-distance-left:9pt;mso-wrap-distance-top:0;mso-wrap-distance-right:9pt;mso-wrap-distance-bottom:0;mso-position-horizontal:absolute;mso-position-horizontal-relative:text;mso-position-vertical:absolute;mso-position-vertical-relative:text;mso-width-percent:0;mso-height-percent:0;mso-width-relative:margin;mso-height-relative:margin;v-text-anchor:top" o:gfxdata="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" filled="f" stroked="f">
-              <v:textbox>
-                <w:txbxContent>
-                  <w:p>
-                    <w:pPr>
-                      <w:spacing w:line="240" w:lineRule="auto"/>
-                    </w:pPr>
-                  </w:p>
-                </w:txbxContent>
-              </v:textbox>
-            </v:shape>
-          </w:pict>
-        </mc:Fallback>
-      </mc:AlternateContent>
-    </w:r>
-  </w:p>
-  <w:p>
-    <w:pPr>
-      <w:pStyle w:val="Header"/>
-    </w:pPr>
-  </w:p>
-  <w:p>
-    <w:pPr>
-      <w:pStyle w:val="Header"/>
-    </w:pPr>
-  </w:p>
-</w:hdr>
 </file>
 
 <file path=word/styles.xml><?xml version="1.0" encoding="utf-8"?>

</xml_diff>